<commit_message>
sipi 1st part upd, 2nd part template done
</commit_message>
<xml_diff>
--- a/3rd-Grade/Sixth-Semester/SIPI/СИПИ-Практические-работы-1-4-Три-стула.docx
+++ b/3rd-Grade/Sixth-Semester/SIPI/СИПИ-Практические-работы-1-4-Три-стула.docx
@@ -1,6 +1,6 @@
 
 <file path=word/document.xml><?xml version="1.0" encoding="utf-8"?>
-<w:document xmlns:wpc="http://schemas.microsoft.com/office/word/2010/wordprocessingCanvas" xmlns:cx="http://schemas.microsoft.com/office/drawing/2014/chartex" xmlns:cx1="http://schemas.microsoft.com/office/drawing/2015/9/8/chartex" xmlns:cx2="http://schemas.microsoft.com/office/drawing/2015/10/21/chartex" xmlns:cx3="http://schemas.microsoft.com/office/drawing/2016/5/9/chartex" xmlns:cx4="http://schemas.microsoft.com/office/drawing/2016/5/10/chartex" xmlns:cx5="http://schemas.microsoft.com/office/drawing/2016/5/11/chartex" xmlns:cx6="http://schemas.microsoft.com/office/drawing/2016/5/12/chartex" xmlns:cx7="http://schemas.microsoft.com/office/drawing/2016/5/13/chartex" xmlns:cx8="http://schemas.microsoft.com/office/drawing/2016/5/14/chartex" xmlns:mc="http://schemas.openxmlformats.org/markup-compatibility/2006" xmlns:aink="http://schemas.microsoft.com/office/drawing/2016/ink" xmlns:am3d="http://schemas.microsoft.com/office/drawing/2017/model3d" xmlns:o="urn:schemas-microsoft-com:office:office" xmlns:r="http://schemas.openxmlformats.org/officeDocument/2006/relationships" xmlns:m="http://schemas.openxmlformats.org/officeDocument/2006/math" xmlns:v="urn:schemas-microsoft-com:vml" xmlns:wp14="http://schemas.microsoft.com/office/word/2010/wordprocessingDrawing" xmlns:wp="http://schemas.openxmlformats.org/drawingml/2006/wordprocessingDrawing" xmlns:w10="urn:schemas-microsoft-com:office:word" xmlns:w="http://schemas.openxmlformats.org/wordprocessingml/2006/main" xmlns:w14="http://schemas.microsoft.com/office/word/2010/wordml" xmlns:w15="http://schemas.microsoft.com/office/word/2012/wordml" xmlns:w16cid="http://schemas.microsoft.com/office/word/2016/wordml/cid" xmlns:w16se="http://schemas.microsoft.com/office/word/2015/wordml/symex" xmlns:wpg="http://schemas.microsoft.com/office/word/2010/wordprocessingGroup" xmlns:wpi="http://schemas.microsoft.com/office/word/2010/wordprocessingInk" xmlns:wne="http://schemas.microsoft.com/office/word/2006/wordml" xmlns:wps="http://schemas.microsoft.com/office/word/2010/wordprocessingShape" mc:Ignorable="w14 w15 w16se w16cid wp14">
+<w:document xmlns:wpc="http://schemas.microsoft.com/office/word/2010/wordprocessingCanvas" xmlns:cx="http://schemas.microsoft.com/office/drawing/2014/chartex" xmlns:cx1="http://schemas.microsoft.com/office/drawing/2015/9/8/chartex" xmlns:cx2="http://schemas.microsoft.com/office/drawing/2015/10/21/chartex" xmlns:cx3="http://schemas.microsoft.com/office/drawing/2016/5/9/chartex" xmlns:cx4="http://schemas.microsoft.com/office/drawing/2016/5/10/chartex" xmlns:cx5="http://schemas.microsoft.com/office/drawing/2016/5/11/chartex" xmlns:cx6="http://schemas.microsoft.com/office/drawing/2016/5/12/chartex" xmlns:cx7="http://schemas.microsoft.com/office/drawing/2016/5/13/chartex" xmlns:cx8="http://schemas.microsoft.com/office/drawing/2016/5/14/chartex" xmlns:mc="http://schemas.openxmlformats.org/markup-compatibility/2006" xmlns:aink="http://schemas.microsoft.com/office/drawing/2016/ink" xmlns:am3d="http://schemas.microsoft.com/office/drawing/2017/model3d" xmlns:o="urn:schemas-microsoft-com:office:office" xmlns:r="http://schemas.openxmlformats.org/officeDocument/2006/relationships" xmlns:m="http://schemas.openxmlformats.org/officeDocument/2006/math" xmlns:v="urn:schemas-microsoft-com:vml" xmlns:wp14="http://schemas.microsoft.com/office/word/2010/wordprocessingDrawing" xmlns:wp="http://schemas.openxmlformats.org/drawingml/2006/wordprocessingDrawing" xmlns:w10="urn:schemas-microsoft-com:office:word" xmlns:w="http://schemas.openxmlformats.org/wordprocessingml/2006/main" xmlns:w14="http://schemas.microsoft.com/office/word/2010/wordml" xmlns:w15="http://schemas.microsoft.com/office/word/2012/wordml" xmlns:w16cex="http://schemas.microsoft.com/office/word/2018/wordml/cex" xmlns:w16cid="http://schemas.microsoft.com/office/word/2016/wordml/cid" xmlns:w16="http://schemas.microsoft.com/office/word/2018/wordml" xmlns:w16se="http://schemas.microsoft.com/office/word/2015/wordml/symex" xmlns:wpg="http://schemas.microsoft.com/office/word/2010/wordprocessingGroup" xmlns:wpi="http://schemas.microsoft.com/office/word/2010/wordprocessingInk" xmlns:wne="http://schemas.microsoft.com/office/word/2006/wordml" xmlns:wps="http://schemas.microsoft.com/office/word/2010/wordprocessingShape" mc:Ignorable="w14 w15 w16se w16cid w16 w16cex wp14">
   <w:body>
     <w:tbl>
       <w:tblPr>
@@ -933,7 +933,11 @@
     <w:sdt>
       <w:sdtPr>
         <w:rPr>
-          <w:lang w:val="ru-RU"/>
+          <w:rFonts w:ascii="Times New Roman" w:eastAsia="Times New Roman" w:hAnsi="Times New Roman" w:cs="Times New Roman"/>
+          <w:color w:val="auto"/>
+          <w:sz w:val="20"/>
+          <w:szCs w:val="20"/>
+          <w:lang w:val="ru-RU" w:eastAsia="ru-RU"/>
         </w:rPr>
         <w:id w:val="-2124991248"/>
         <w:docPartObj>
@@ -943,13 +947,8 @@
       </w:sdtPr>
       <w:sdtEndPr>
         <w:rPr>
-          <w:rFonts w:ascii="Times New Roman" w:eastAsia="Times New Roman" w:hAnsi="Times New Roman" w:cs="Times New Roman"/>
           <w:b/>
           <w:bCs/>
-          <w:color w:val="auto"/>
-          <w:sz w:val="20"/>
-          <w:szCs w:val="20"/>
-          <w:lang w:eastAsia="ru-RU"/>
         </w:rPr>
       </w:sdtEndPr>
       <w:sdtContent>
@@ -1411,19 +1410,7 @@
         <w:rPr>
           <w:snapToGrid w:val="0"/>
         </w:rPr>
-        <w:t>Состав</w:t>
-      </w:r>
-      <w:r>
-        <w:rPr>
-          <w:snapToGrid w:val="0"/>
-        </w:rPr>
-        <w:t xml:space="preserve"> бригады</w:t>
-      </w:r>
-      <w:r>
-        <w:rPr>
-          <w:snapToGrid w:val="0"/>
-        </w:rPr>
-        <w:t xml:space="preserve">: </w:t>
+        <w:t xml:space="preserve">Состав бригады: </w:t>
       </w:r>
     </w:p>
     <w:p>
@@ -1483,13 +1470,7 @@
         <w:rPr>
           <w:snapToGrid w:val="0"/>
         </w:rPr>
-        <w:t>Московка А.А.</w:t>
-      </w:r>
-      <w:r>
-        <w:rPr>
-          <w:snapToGrid w:val="0"/>
-        </w:rPr>
-        <w:t>;</w:t>
+        <w:t>Московка А.А.;</w:t>
       </w:r>
     </w:p>
     <w:p>
@@ -1507,7 +1488,19 @@
         <w:rPr>
           <w:snapToGrid w:val="0"/>
         </w:rPr>
-        <w:t>Николаев-Аксенов И.И.</w:t>
+        <w:t>Николаев-Аксенов И.</w:t>
+      </w:r>
+      <w:r>
+        <w:rPr>
+          <w:snapToGrid w:val="0"/>
+        </w:rPr>
+        <w:t>С</w:t>
+      </w:r>
+      <w:r>
+        <w:rPr>
+          <w:snapToGrid w:val="0"/>
+        </w:rPr>
+        <w:t>.</w:t>
       </w:r>
     </w:p>
     <w:p>
@@ -1517,21 +1510,12 @@
           <w:snapToGrid w:val="0"/>
         </w:rPr>
       </w:pPr>
-      <w:proofErr w:type="spellStart"/>
       <w:r>
         <w:rPr>
           <w:b/>
           <w:snapToGrid w:val="0"/>
         </w:rPr>
-        <w:t>Тимлид</w:t>
-      </w:r>
-      <w:proofErr w:type="spellEnd"/>
-      <w:r>
-        <w:rPr>
-          <w:b/>
-          <w:snapToGrid w:val="0"/>
-        </w:rPr>
-        <w:t>:</w:t>
+        <w:t>Тимлид:</w:t>
       </w:r>
       <w:r>
         <w:rPr>
@@ -1539,8 +1523,6 @@
         </w:rPr>
         <w:t xml:space="preserve"> Городнов. С.А.</w:t>
       </w:r>
-      <w:bookmarkStart w:id="1" w:name="_GoBack"/>
-      <w:bookmarkEnd w:id="1"/>
     </w:p>
     <w:p>
       <w:pPr>
@@ -1554,14 +1536,7 @@
           <w:b/>
           <w:snapToGrid w:val="0"/>
         </w:rPr>
-        <w:t>Разработчик</w:t>
-      </w:r>
-      <w:r>
-        <w:rPr>
-          <w:b/>
-          <w:snapToGrid w:val="0"/>
-        </w:rPr>
-        <w:t>:</w:t>
+        <w:t>Разработчик:</w:t>
       </w:r>
       <w:r>
         <w:rPr>
@@ -1582,14 +1557,7 @@
           <w:b/>
           <w:snapToGrid w:val="0"/>
         </w:rPr>
-        <w:t>Тестировщик</w:t>
-      </w:r>
-      <w:r>
-        <w:rPr>
-          <w:b/>
-          <w:snapToGrid w:val="0"/>
-        </w:rPr>
-        <w:t>:</w:t>
+        <w:t>Тестировщик:</w:t>
       </w:r>
       <w:r>
         <w:rPr>
@@ -1610,14 +1578,7 @@
           <w:b/>
           <w:snapToGrid w:val="0"/>
         </w:rPr>
-        <w:t>Аналитик</w:t>
-      </w:r>
-      <w:r>
-        <w:rPr>
-          <w:b/>
-          <w:snapToGrid w:val="0"/>
-        </w:rPr>
-        <w:t>:</w:t>
+        <w:t>Аналитик:</w:t>
       </w:r>
       <w:r>
         <w:rPr>
@@ -1638,14 +1599,7 @@
           <w:b/>
           <w:snapToGrid w:val="0"/>
         </w:rPr>
-        <w:t>Технический писатель</w:t>
-      </w:r>
-      <w:r>
-        <w:rPr>
-          <w:b/>
-          <w:snapToGrid w:val="0"/>
-        </w:rPr>
-        <w:t>:</w:t>
+        <w:t>Технический писатель:</w:t>
       </w:r>
       <w:r>
         <w:rPr>
@@ -1666,14 +1620,7 @@
           <w:b/>
           <w:snapToGrid w:val="0"/>
         </w:rPr>
-        <w:t>Дизайнер</w:t>
-      </w:r>
-      <w:r>
-        <w:rPr>
-          <w:b/>
-          <w:snapToGrid w:val="0"/>
-        </w:rPr>
-        <w:t>:</w:t>
+        <w:t>Дизайнер:</w:t>
       </w:r>
       <w:r>
         <w:rPr>
@@ -1720,6 +1667,7 @@
         <w:rPr>
           <w:b/>
           <w:snapToGrid w:val="0"/>
+          <w:lang w:val="en-US"/>
         </w:rPr>
       </w:pPr>
       <w:r>
@@ -1727,21 +1675,7 @@
           <w:b/>
           <w:snapToGrid w:val="0"/>
         </w:rPr>
-        <w:t>Тематика</w:t>
-      </w:r>
-      <w:r>
-        <w:rPr>
-          <w:b/>
-          <w:snapToGrid w:val="0"/>
-        </w:rPr>
-        <w:t>:</w:t>
-      </w:r>
-      <w:r>
-        <w:rPr>
-          <w:b/>
-          <w:snapToGrid w:val="0"/>
-        </w:rPr>
-        <w:t xml:space="preserve"> Веб приложение</w:t>
+        <w:t>Тематика: Веб приложение</w:t>
       </w:r>
     </w:p>
     <w:p>
@@ -1755,31 +1689,7 @@
         <w:rPr>
           <w:snapToGrid w:val="0"/>
         </w:rPr>
-        <w:t>Тема</w:t>
-      </w:r>
-      <w:r>
-        <w:rPr>
-          <w:snapToGrid w:val="0"/>
-        </w:rPr>
-        <w:t>:</w:t>
-      </w:r>
-      <w:r>
-        <w:rPr>
-          <w:snapToGrid w:val="0"/>
-        </w:rPr>
-        <w:t xml:space="preserve"> </w:t>
-      </w:r>
-      <w:r>
-        <w:rPr>
-          <w:snapToGrid w:val="0"/>
-        </w:rPr>
-        <w:t>интернет-магазин</w:t>
-      </w:r>
-      <w:r>
-        <w:rPr>
-          <w:snapToGrid w:val="0"/>
-        </w:rPr>
-        <w:t xml:space="preserve"> мебели "Три стула"</w:t>
+        <w:t>Тема: интернет-магазин мебели "Три стула"</w:t>
       </w:r>
       <w:r>
         <w:rPr>
@@ -1815,7 +1725,7 @@
           <w:snapToGrid w:val="0"/>
         </w:rPr>
       </w:pPr>
-      <w:bookmarkStart w:id="2" w:name="_Toc98084433"/>
+      <w:bookmarkStart w:id="1" w:name="_Toc98084433"/>
       <w:r>
         <w:rPr>
           <w:snapToGrid w:val="0"/>
@@ -1823,27 +1733,14 @@
         <w:lastRenderedPageBreak/>
         <w:t>Практическая работа №2</w:t>
       </w:r>
-      <w:bookmarkEnd w:id="2"/>
+      <w:bookmarkEnd w:id="1"/>
     </w:p>
     <w:p>
       <w:pPr>
         <w:pStyle w:val="ae"/>
       </w:pPr>
-      <w:proofErr w:type="spellStart"/>
       <w:r>
-        <w:t>User</w:t>
-      </w:r>
-      <w:proofErr w:type="spellEnd"/>
-      <w:r>
-        <w:t xml:space="preserve"> </w:t>
-      </w:r>
-      <w:proofErr w:type="spellStart"/>
-      <w:r>
-        <w:t>Story</w:t>
-      </w:r>
-      <w:proofErr w:type="spellEnd"/>
-      <w:r>
-        <w:t xml:space="preserve"> разрабатываемого информационного продукта:</w:t>
+        <w:t>User Story разрабатываемого информационного продукта:</w:t>
       </w:r>
     </w:p>
     <w:p>
@@ -1855,10 +1752,7 @@
         </w:numPr>
       </w:pPr>
       <w:r>
-        <w:t>Как покупатель я хочу приобрести необходимый элемент мебели, чтобы можно было оборудовать комнату</w:t>
-      </w:r>
-      <w:r>
-        <w:t>.</w:t>
+        <w:t>Как покупатель я хочу приобрести необходимый элемент мебели, чтобы можно было оборудовать комнату.</w:t>
       </w:r>
     </w:p>
     <w:p>
@@ -1870,10 +1764,7 @@
         </w:numPr>
       </w:pPr>
       <w:r>
-        <w:t>Как заказчик я хочу сам выбрать мебель нужного размера, цвета и других деталей для того, чтобы обустроить офис</w:t>
-      </w:r>
-      <w:r>
-        <w:t>.</w:t>
+        <w:t>Как заказчик я хочу сам выбрать мебель нужного размера, цвета и других деталей для того, чтобы обустроить офис.</w:t>
       </w:r>
     </w:p>
     <w:p>
@@ -1885,10 +1776,7 @@
         </w:numPr>
       </w:pPr>
       <w:r>
-        <w:t>Как посетитель интернет-магазина я хочу видеть разницу между выбранными товарами для того, чтобы выбрать более подходящий диван</w:t>
-      </w:r>
-      <w:r>
-        <w:t>.</w:t>
+        <w:t>Как посетитель интернет-магазина я хочу видеть разницу между выбранными товарами для того, чтобы выбрать более подходящий диван.</w:t>
       </w:r>
     </w:p>
     <w:p>
@@ -1900,10 +1788,7 @@
         </w:numPr>
       </w:pPr>
       <w:r>
-        <w:t>Как покупатель с ограниченным бюджетом я хочу видеть какие товары продаются со скидками и иметь возможность их сортировать, для того чтобы приобрести вариант, подходящий по средствам</w:t>
-      </w:r>
-      <w:r>
-        <w:t>.</w:t>
+        <w:t>Как покупатель с ограниченным бюджетом я хочу видеть какие товары продаются со скидками и иметь возможность их сортировать, для того чтобы приобрести вариант, подходящий по средствам.</w:t>
       </w:r>
     </w:p>
     <w:p>
@@ -1915,10 +1800,7 @@
         </w:numPr>
       </w:pPr>
       <w:r>
-        <w:t>Как пользователь я хочу, чтобы магазин мог связаться со мной каким-то способом чтобы утвердить заказ</w:t>
-      </w:r>
-      <w:r>
-        <w:t>.</w:t>
+        <w:t>Как пользователь я хочу, чтобы магазин мог связаться со мной каким-то способом чтобы утвердить заказ.</w:t>
       </w:r>
     </w:p>
     <w:p>
@@ -1930,10 +1812,7 @@
         </w:numPr>
       </w:pPr>
       <w:r>
-        <w:t>Как администратор сайта я хочу иметь возможность редактировать товар после его добавления с целью корректировок и добавления скидок</w:t>
-      </w:r>
-      <w:r>
-        <w:t>.</w:t>
+        <w:t>Как администратор сайта я хочу иметь возможность редактировать товар после его добавления с целью корректировок и добавления скидок.</w:t>
       </w:r>
     </w:p>
     <w:p>
@@ -1945,10 +1824,7 @@
         </w:numPr>
       </w:pPr>
       <w:r>
-        <w:t>Как покупатель я хочу иметь возможность уточнить адрес или контакты магазина для личного посещения</w:t>
-      </w:r>
-      <w:r>
-        <w:t>.</w:t>
+        <w:t>Как покупатель я хочу иметь возможность уточнить адрес или контакты магазина для личного посещения.</w:t>
       </w:r>
     </w:p>
     <w:p>
@@ -1960,10 +1836,7 @@
         </w:numPr>
       </w:pPr>
       <w:r>
-        <w:t>Как недовольный клиент я хочу пожаловаться на сотрудников магазина или дефекты сайта руководству для того, чтобы в будущем такого не происходило</w:t>
-      </w:r>
-      <w:r>
-        <w:t>.</w:t>
+        <w:t>Как недовольный клиент я хочу пожаловаться на сотрудников магазина или дефекты сайта руководству для того, чтобы в будущем такого не происходило.</w:t>
       </w:r>
     </w:p>
     <w:p>
@@ -1975,10 +1848,7 @@
         </w:numPr>
       </w:pPr>
       <w:r>
-        <w:t>Как покупатель я хочу, чтобы сайт хранил мои платежные данные чтобы я не вводил их заново при каждом заказе</w:t>
-      </w:r>
-      <w:r>
-        <w:t>.</w:t>
+        <w:t>Как покупатель я хочу, чтобы сайт хранил мои платежные данные чтобы я не вводил их заново при каждом заказе.</w:t>
       </w:r>
     </w:p>
     <w:p>
@@ -1991,10 +1861,7 @@
       </w:pPr>
       <w:r>
         <w:lastRenderedPageBreak/>
-        <w:t>Как оптовой закупщик я хочу, чтобы на сайте можно было внести мой адрес для частых повторных заказов</w:t>
-      </w:r>
-      <w:r>
-        <w:t>.</w:t>
+        <w:t>Как оптовой закупщик я хочу, чтобы на сайте можно было внести мой адрес для частых повторных заказов.</w:t>
       </w:r>
     </w:p>
     <w:p>
@@ -3228,7 +3095,6 @@
               <w:rPr>
                 <w:lang w:eastAsia="en-US"/>
               </w:rPr>
-              <w:lastRenderedPageBreak/>
               <w:t>Покупатель</w:t>
             </w:r>
           </w:p>
@@ -3362,6 +3228,7 @@
               <w:rPr>
                 <w:lang w:eastAsia="en-US"/>
               </w:rPr>
+              <w:lastRenderedPageBreak/>
               <w:t>Раздел сайта «Контакты»</w:t>
             </w:r>
           </w:p>
@@ -3399,6 +3266,7 @@
               <w:rPr>
                 <w:lang w:eastAsia="en-US"/>
               </w:rPr>
+              <w:lastRenderedPageBreak/>
               <w:t>Недовольный клиент</w:t>
             </w:r>
           </w:p>
@@ -3844,7 +3712,6 @@
               <w:rPr>
                 <w:lang w:eastAsia="en-US"/>
               </w:rPr>
-              <w:lastRenderedPageBreak/>
               <w:t>Внесение адреса доставки в поле адреса на странице пользователя при заказе</w:t>
             </w:r>
           </w:p>
@@ -3860,15 +3727,7 @@
         <w:t>На следующем скриншоте можно видеть процесс ведения задач проекта</w:t>
       </w:r>
       <w:r>
-        <w:t xml:space="preserve">, для удобного отображения использовался сервис </w:t>
-      </w:r>
-      <w:proofErr w:type="spellStart"/>
-      <w:r>
-        <w:t>Trello</w:t>
-      </w:r>
-      <w:proofErr w:type="spellEnd"/>
-      <w:r>
-        <w:t xml:space="preserve"> (Рис.1):</w:t>
+        <w:t>, для удобного отображения использовался сервис Trello (Рис.1):</w:t>
       </w:r>
     </w:p>
     <w:p>
@@ -3877,6 +3736,9 @@
         <w:ind w:firstLine="0"/>
       </w:pPr>
       <w:r>
+        <w:rPr>
+          <w:noProof/>
+        </w:rPr>
         <w:drawing>
           <wp:inline distT="0" distB="0" distL="0" distR="0" wp14:anchorId="2EA44A13" wp14:editId="39DF94B3">
             <wp:extent cx="5940425" cy="3100070"/>
@@ -3948,12 +3810,12 @@
       <w:pPr>
         <w:pStyle w:val="af0"/>
       </w:pPr>
-      <w:bookmarkStart w:id="3" w:name="_Toc98084434"/>
+      <w:bookmarkStart w:id="2" w:name="_Toc98084434"/>
       <w:r>
         <w:lastRenderedPageBreak/>
         <w:t>Практическая работа №3</w:t>
       </w:r>
-      <w:bookmarkEnd w:id="3"/>
+      <w:bookmarkEnd w:id="2"/>
     </w:p>
     <w:p>
       <w:pPr>
@@ -4184,15 +4046,7 @@
         <w:t>А</w:t>
       </w:r>
       <w:r>
-        <w:t xml:space="preserve">лексею просто необходимо иметь комфортный и достаточно бюджетный диван, </w:t>
-      </w:r>
-      <w:proofErr w:type="gramStart"/>
-      <w:r>
-        <w:t>следовательно</w:t>
-      </w:r>
-      <w:proofErr w:type="gramEnd"/>
-      <w:r>
-        <w:t xml:space="preserve"> ему важны основные качества дивана – удобство и износостойкость.</w:t>
+        <w:t>лексею просто необходимо иметь комфортный и достаточно бюджетный диван, следовательно ему важны основные качества дивана – удобство и износостойкость.</w:t>
       </w:r>
     </w:p>
     <w:p>
@@ -4271,15 +4125,7 @@
         </w:numPr>
       </w:pPr>
       <w:r>
-        <w:t xml:space="preserve">Потребности, желания, фобии: Александр необходимо приобрести достаточно большое число мебели для оформления офиса компании. Готов приобрести кресла, стулья, столы высокого качества и в большом </w:t>
-      </w:r>
-      <w:proofErr w:type="spellStart"/>
-      <w:r>
-        <w:t>обьеме</w:t>
-      </w:r>
-      <w:proofErr w:type="spellEnd"/>
-      <w:r>
-        <w:t>.</w:t>
+        <w:t>Потребности, желания, фобии: Александр необходимо приобрести достаточно большое число мебели для оформления офиса компании. Готов приобрести кресла, стулья, столы высокого качества и в большом обьеме.</w:t>
       </w:r>
     </w:p>
     <w:p>
@@ -4303,15 +4149,7 @@
       </w:pPr>
       <w:r>
         <w:lastRenderedPageBreak/>
-        <w:t xml:space="preserve">Далее представлена </w:t>
-      </w:r>
-      <w:proofErr w:type="spellStart"/>
-      <w:r>
-        <w:t>Use</w:t>
-      </w:r>
-      <w:proofErr w:type="spellEnd"/>
-      <w:r>
-        <w:t xml:space="preserve"> case диаграмма на скриншоте ниже (Рис.2):</w:t>
+        <w:t>Далее представлена Use case диаграмма на скриншоте ниже (Рис.2):</w:t>
       </w:r>
     </w:p>
     <w:p>
@@ -4380,15 +4218,7 @@
         <w:jc w:val="center"/>
       </w:pPr>
       <w:r>
-        <w:t xml:space="preserve">Рис.2 – Скриншот </w:t>
-      </w:r>
-      <w:proofErr w:type="spellStart"/>
-      <w:r>
-        <w:t>Use</w:t>
-      </w:r>
-      <w:proofErr w:type="spellEnd"/>
-      <w:r>
-        <w:t xml:space="preserve"> case диаграммы </w:t>
+        <w:t xml:space="preserve">Рис.2 – Скриншот Use case диаграммы </w:t>
       </w:r>
       <w:r>
         <w:t>информационной системы</w:t>
@@ -4510,12 +4340,12 @@
       <w:pPr>
         <w:pStyle w:val="af0"/>
       </w:pPr>
-      <w:bookmarkStart w:id="4" w:name="_Toc98084435"/>
+      <w:bookmarkStart w:id="3" w:name="_Toc98084435"/>
       <w:r>
         <w:lastRenderedPageBreak/>
         <w:t>Практическая работа №4</w:t>
       </w:r>
-      <w:bookmarkEnd w:id="4"/>
+      <w:bookmarkEnd w:id="3"/>
     </w:p>
     <w:p>
       <w:pPr>
@@ -4692,142 +4522,8 @@
               <w:rPr>
                 <w:lang w:eastAsia="en-US"/>
               </w:rPr>
-              <w:t xml:space="preserve">Веб-приложение должно быть </w:t>
-            </w:r>
-            <w:proofErr w:type="spellStart"/>
-            <w:r>
-              <w:rPr>
-                <w:lang w:eastAsia="en-US"/>
-              </w:rPr>
-              <w:t>кроссбраузерным</w:t>
-            </w:r>
-            <w:proofErr w:type="spellEnd"/>
-            <w:r>
-              <w:rPr>
-                <w:lang w:eastAsia="en-US"/>
-              </w:rPr>
-              <w:t xml:space="preserve"> и одинаково функционировать в всех популярных браузерах: </w:t>
-            </w:r>
-            <w:proofErr w:type="spellStart"/>
-            <w:r>
-              <w:rPr>
-                <w:lang w:eastAsia="en-US"/>
-              </w:rPr>
-              <w:t>Google</w:t>
-            </w:r>
-            <w:proofErr w:type="spellEnd"/>
-            <w:r>
-              <w:rPr>
-                <w:lang w:eastAsia="en-US"/>
-              </w:rPr>
-              <w:t xml:space="preserve"> </w:t>
-            </w:r>
-            <w:proofErr w:type="spellStart"/>
-            <w:r>
-              <w:rPr>
-                <w:lang w:eastAsia="en-US"/>
-              </w:rPr>
-              <w:t>Chrome</w:t>
-            </w:r>
-            <w:proofErr w:type="spellEnd"/>
-            <w:r>
-              <w:rPr>
-                <w:lang w:eastAsia="en-US"/>
-              </w:rPr>
-              <w:t xml:space="preserve">, </w:t>
-            </w:r>
-            <w:proofErr w:type="spellStart"/>
-            <w:r>
-              <w:rPr>
-                <w:lang w:eastAsia="en-US"/>
-              </w:rPr>
-              <w:t>Mozilla</w:t>
-            </w:r>
-            <w:proofErr w:type="spellEnd"/>
-            <w:r>
-              <w:rPr>
-                <w:lang w:eastAsia="en-US"/>
-              </w:rPr>
-              <w:t xml:space="preserve"> </w:t>
-            </w:r>
-            <w:proofErr w:type="spellStart"/>
-            <w:r>
-              <w:rPr>
-                <w:lang w:eastAsia="en-US"/>
-              </w:rPr>
-              <w:t>Firefox</w:t>
-            </w:r>
-            <w:proofErr w:type="spellEnd"/>
-            <w:r>
-              <w:rPr>
-                <w:lang w:eastAsia="en-US"/>
-              </w:rPr>
-              <w:t xml:space="preserve">, </w:t>
-            </w:r>
-            <w:proofErr w:type="spellStart"/>
-            <w:r>
-              <w:rPr>
-                <w:lang w:eastAsia="en-US"/>
-              </w:rPr>
-              <w:t>Opera</w:t>
-            </w:r>
-            <w:proofErr w:type="spellEnd"/>
-            <w:r>
-              <w:rPr>
-                <w:lang w:eastAsia="en-US"/>
-              </w:rPr>
-              <w:t xml:space="preserve">, </w:t>
-            </w:r>
-            <w:proofErr w:type="spellStart"/>
-            <w:r>
-              <w:rPr>
-                <w:lang w:eastAsia="en-US"/>
-              </w:rPr>
-              <w:t>Yandex.Браузер</w:t>
-            </w:r>
-            <w:proofErr w:type="spellEnd"/>
-            <w:r>
-              <w:rPr>
-                <w:lang w:eastAsia="en-US"/>
-              </w:rPr>
-              <w:t xml:space="preserve">, </w:t>
-            </w:r>
-            <w:proofErr w:type="spellStart"/>
-            <w:r>
-              <w:rPr>
-                <w:lang w:eastAsia="en-US"/>
-              </w:rPr>
-              <w:t>Microsoft</w:t>
-            </w:r>
-            <w:proofErr w:type="spellEnd"/>
-            <w:r>
-              <w:rPr>
-                <w:lang w:eastAsia="en-US"/>
-              </w:rPr>
-              <w:t xml:space="preserve"> </w:t>
-            </w:r>
-            <w:proofErr w:type="spellStart"/>
-            <w:r>
-              <w:rPr>
-                <w:lang w:eastAsia="en-US"/>
-              </w:rPr>
-              <w:t>Edge</w:t>
-            </w:r>
-            <w:proofErr w:type="spellEnd"/>
-            <w:r>
-              <w:rPr>
-                <w:lang w:eastAsia="en-US"/>
-              </w:rPr>
-              <w:t xml:space="preserve">, </w:t>
-            </w:r>
-            <w:proofErr w:type="spellStart"/>
-            <w:r>
-              <w:rPr>
-                <w:lang w:eastAsia="en-US"/>
-              </w:rPr>
-              <w:t>Safari</w:t>
-            </w:r>
-            <w:proofErr w:type="spellEnd"/>
+              <w:t>Веб-приложение должно быть кроссбраузерным и одинаково функционировать в всех популярных браузерах: Google Chrome, Mozilla Firefox, Opera, Yandex.Браузер, Microsoft Edge, Safari</w:t>
+            </w:r>
           </w:p>
         </w:tc>
       </w:tr>
@@ -4888,21 +4584,7 @@
               <w:rPr>
                 <w:lang w:eastAsia="en-US"/>
               </w:rPr>
-              <w:t xml:space="preserve">Разработка должна происходить на ОС </w:t>
-            </w:r>
-            <w:proofErr w:type="spellStart"/>
-            <w:r>
-              <w:rPr>
-                <w:lang w:eastAsia="en-US"/>
-              </w:rPr>
-              <w:t>Windows</w:t>
-            </w:r>
-            <w:proofErr w:type="spellEnd"/>
-            <w:r>
-              <w:rPr>
-                <w:lang w:eastAsia="en-US"/>
-              </w:rPr>
-              <w:t xml:space="preserve"> 10 и выше</w:t>
+              <w:t>Разработка должна происходить на ОС Windows 10 и выше</w:t>
             </w:r>
           </w:p>
         </w:tc>
@@ -4964,21 +4646,7 @@
               <w:rPr>
                 <w:lang w:eastAsia="en-US"/>
               </w:rPr>
-              <w:t xml:space="preserve">Веб-приложение должно иметь адаптацию под мобильные устройства и планшеты под управлением операционных систем IOS и </w:t>
-            </w:r>
-            <w:proofErr w:type="spellStart"/>
-            <w:r>
-              <w:rPr>
-                <w:lang w:eastAsia="en-US"/>
-              </w:rPr>
-              <w:t>Android</w:t>
-            </w:r>
-            <w:proofErr w:type="spellEnd"/>
-            <w:r>
-              <w:rPr>
-                <w:lang w:eastAsia="en-US"/>
-              </w:rPr>
-              <w:t xml:space="preserve"> версии 10 и выше</w:t>
+              <w:t>Веб-приложение должно иметь адаптацию под мобильные устройства и планшеты под управлением операционных систем IOS и Android версии 10 и выше</w:t>
             </w:r>
           </w:p>
         </w:tc>
@@ -5969,24 +5637,8 @@
               <w:rPr>
                 <w:lang w:eastAsia="en-US"/>
               </w:rPr>
-              <w:t xml:space="preserve">Формат даты при заказе должен быть следующим: </w:t>
-            </w:r>
-            <w:proofErr w:type="spellStart"/>
-            <w:proofErr w:type="gramStart"/>
-            <w:r>
-              <w:rPr>
-                <w:lang w:eastAsia="en-US"/>
-              </w:rPr>
-              <w:t>число.месяц</w:t>
-            </w:r>
-            <w:proofErr w:type="gramEnd"/>
-            <w:r>
-              <w:rPr>
-                <w:lang w:eastAsia="en-US"/>
-              </w:rPr>
-              <w:t>.год</w:t>
-            </w:r>
-            <w:proofErr w:type="spellEnd"/>
+              <w:t>Формат даты при заказе должен быть следующим: число.месяц.год</w:t>
+            </w:r>
           </w:p>
         </w:tc>
       </w:tr>
@@ -6006,6 +5658,9 @@
       </w:r>
       <w:r>
         <w:lastRenderedPageBreak/>
+        <w:t>ё</w:t>
+      </w:r>
+      <w:r>
         <w:t>Наконец, на последней таблице представлена матрица требований:</w:t>
       </w:r>
     </w:p>
@@ -6501,6 +6156,30 @@
                 <w:lang w:eastAsia="en-US"/>
               </w:rPr>
             </w:pPr>
+            <w:r>
+              <w:rPr>
+                <w:sz w:val="24"/>
+                <w:szCs w:val="24"/>
+                <w:lang w:eastAsia="en-US"/>
+              </w:rPr>
+              <w:t>Коллективн</w:t>
+            </w:r>
+            <w:r>
+              <w:rPr>
+                <w:sz w:val="24"/>
+                <w:szCs w:val="24"/>
+                <w:lang w:eastAsia="en-US"/>
+              </w:rPr>
+              <w:t>ы</w:t>
+            </w:r>
+            <w:r>
+              <w:rPr>
+                <w:sz w:val="24"/>
+                <w:szCs w:val="24"/>
+                <w:lang w:eastAsia="en-US"/>
+              </w:rPr>
+              <w:t>ая идея</w:t>
+            </w:r>
           </w:p>
         </w:tc>
         <w:tc>
@@ -6525,16 +6204,53 @@
               <w:pStyle w:val="ae"/>
               <w:ind w:firstLine="0"/>
               <w:rPr>
-                <w:sz w:val="24"/>
-                <w:szCs w:val="24"/>
-                <w:lang w:eastAsia="en-US"/>
-              </w:rPr>
-            </w:pPr>
-            <w:r>
-              <w:rPr>
-                <w:lang w:eastAsia="en-US"/>
-              </w:rPr>
-              <w:t>https://www.ikea.com/ru/ru/</w:t>
+                <w:lang w:eastAsia="en-US"/>
+              </w:rPr>
+            </w:pPr>
+            <w:hyperlink r:id="rId12" w:history="1">
+              <w:r>
+                <w:rPr>
+                  <w:rStyle w:val="af3"/>
+                  <w:lang w:eastAsia="en-US"/>
+                </w:rPr>
+                <w:t>https://www.ikea.com/ru/ru/</w:t>
+              </w:r>
+            </w:hyperlink>
+          </w:p>
+          <w:p>
+            <w:pPr>
+              <w:pStyle w:val="ae"/>
+              <w:ind w:firstLine="0"/>
+              <w:rPr>
+                <w:lang w:eastAsia="en-US"/>
+              </w:rPr>
+            </w:pPr>
+            <w:r>
+              <w:rPr>
+                <w:sz w:val="24"/>
+                <w:szCs w:val="24"/>
+                <w:lang w:eastAsia="en-US"/>
+              </w:rPr>
+              <w:t>https://hoff.ru/iwaf-challenge</w:t>
+            </w:r>
+          </w:p>
+          <w:p>
+            <w:pPr>
+              <w:pStyle w:val="ae"/>
+              <w:ind w:firstLine="0"/>
+              <w:rPr>
+                <w:sz w:val="24"/>
+                <w:szCs w:val="24"/>
+                <w:lang w:eastAsia="en-US"/>
+              </w:rPr>
+            </w:pPr>
+            <w:r>
+              <w:rPr>
+                <w:sz w:val="24"/>
+                <w:szCs w:val="24"/>
+                <w:lang w:eastAsia="en-US"/>
+              </w:rPr>
+              <w:t>https://m.pm.ru</w:t>
             </w:r>
           </w:p>
         </w:tc>
@@ -6722,6 +6438,14 @@
                 <w:lang w:eastAsia="en-US"/>
               </w:rPr>
             </w:pPr>
+            <w:r>
+              <w:rPr>
+                <w:sz w:val="24"/>
+                <w:szCs w:val="24"/>
+                <w:lang w:eastAsia="en-US"/>
+              </w:rPr>
+              <w:t>Коллективная идея</w:t>
+            </w:r>
           </w:p>
         </w:tc>
         <w:tc>
@@ -6746,11 +6470,62 @@
               <w:pStyle w:val="ae"/>
               <w:ind w:firstLine="0"/>
               <w:rPr>
-                <w:sz w:val="24"/>
-                <w:szCs w:val="24"/>
-                <w:lang w:eastAsia="en-US"/>
-              </w:rPr>
-            </w:pPr>
+                <w:lang w:eastAsia="en-US"/>
+              </w:rPr>
+            </w:pPr>
+            <w:hyperlink r:id="rId13" w:history="1">
+              <w:r>
+                <w:rPr>
+                  <w:rStyle w:val="af3"/>
+                  <w:lang w:eastAsia="en-US"/>
+                </w:rPr>
+                <w:t>https://www.ikea.com/ru/ru/</w:t>
+              </w:r>
+            </w:hyperlink>
+          </w:p>
+          <w:p>
+            <w:pPr>
+              <w:pStyle w:val="ae"/>
+              <w:ind w:firstLine="0"/>
+              <w:rPr>
+                <w:sz w:val="24"/>
+                <w:szCs w:val="24"/>
+                <w:lang w:eastAsia="en-US"/>
+              </w:rPr>
+            </w:pPr>
+            <w:hyperlink r:id="rId14" w:history="1">
+              <w:r>
+                <w:rPr>
+                  <w:rStyle w:val="af3"/>
+                  <w:sz w:val="24"/>
+                  <w:szCs w:val="24"/>
+                  <w:lang w:eastAsia="en-US"/>
+                </w:rPr>
+                <w:t>https://hoff.ru/iwaf-challenge</w:t>
+              </w:r>
+            </w:hyperlink>
+          </w:p>
+          <w:p>
+            <w:pPr>
+              <w:pStyle w:val="ae"/>
+              <w:ind w:firstLine="0"/>
+              <w:rPr>
+                <w:sz w:val="24"/>
+                <w:szCs w:val="24"/>
+                <w:lang w:eastAsia="en-US"/>
+              </w:rPr>
+            </w:pPr>
+            <w:hyperlink r:id="rId15" w:history="1">
+              <w:r>
+                <w:rPr>
+                  <w:rStyle w:val="af3"/>
+                  <w:sz w:val="24"/>
+                  <w:szCs w:val="24"/>
+                  <w:lang w:eastAsia="en-US"/>
+                </w:rPr>
+                <w:t>https://m.pm.ru</w:t>
+              </w:r>
+            </w:hyperlink>
           </w:p>
         </w:tc>
         <w:tc>
@@ -6933,6 +6708,15 @@
                 <w:lang w:eastAsia="en-US"/>
               </w:rPr>
             </w:pPr>
+            <w:r>
+              <w:rPr>
+                <w:sz w:val="24"/>
+                <w:szCs w:val="24"/>
+                <w:lang w:eastAsia="en-US"/>
+              </w:rPr>
+              <w:lastRenderedPageBreak/>
+              <w:t>Тимлид</w:t>
+            </w:r>
           </w:p>
         </w:tc>
         <w:tc>
@@ -6957,11 +6741,37 @@
               <w:pStyle w:val="ae"/>
               <w:ind w:firstLine="0"/>
               <w:rPr>
-                <w:sz w:val="24"/>
-                <w:szCs w:val="24"/>
-                <w:lang w:eastAsia="en-US"/>
-              </w:rPr>
-            </w:pPr>
+                <w:lang w:eastAsia="en-US"/>
+              </w:rPr>
+            </w:pPr>
+            <w:hyperlink r:id="rId16" w:history="1">
+              <w:r>
+                <w:rPr>
+                  <w:rStyle w:val="af3"/>
+                  <w:lang w:eastAsia="en-US"/>
+                </w:rPr>
+                <w:t>https://www.ikea.com/ru/ru/</w:t>
+              </w:r>
+            </w:hyperlink>
+          </w:p>
+          <w:p>
+            <w:pPr>
+              <w:pStyle w:val="ae"/>
+              <w:ind w:firstLine="0"/>
+              <w:rPr>
+                <w:sz w:val="24"/>
+                <w:szCs w:val="24"/>
+                <w:lang w:eastAsia="en-US"/>
+              </w:rPr>
+            </w:pPr>
+            <w:r>
+              <w:rPr>
+                <w:sz w:val="24"/>
+                <w:szCs w:val="24"/>
+                <w:lang w:eastAsia="en-US"/>
+              </w:rPr>
+              <w:t>https://hoff.ru/iwaf-challenge</w:t>
+            </w:r>
           </w:p>
         </w:tc>
         <w:tc>
@@ -7137,6 +6947,14 @@
                 <w:lang w:eastAsia="en-US"/>
               </w:rPr>
             </w:pPr>
+            <w:r>
+              <w:rPr>
+                <w:sz w:val="24"/>
+                <w:szCs w:val="24"/>
+                <w:lang w:eastAsia="en-US"/>
+              </w:rPr>
+              <w:t>Дизайнер</w:t>
+            </w:r>
           </w:p>
         </w:tc>
         <w:tc>
@@ -7161,11 +6979,40 @@
               <w:pStyle w:val="ae"/>
               <w:ind w:firstLine="0"/>
               <w:rPr>
-                <w:sz w:val="24"/>
-                <w:szCs w:val="24"/>
-                <w:lang w:eastAsia="en-US"/>
-              </w:rPr>
-            </w:pPr>
+                <w:lang w:eastAsia="en-US"/>
+              </w:rPr>
+            </w:pPr>
+            <w:hyperlink r:id="rId17" w:history="1">
+              <w:r>
+                <w:rPr>
+                  <w:rStyle w:val="af3"/>
+                  <w:lang w:eastAsia="en-US"/>
+                </w:rPr>
+                <w:t>https://www.ikea.com/ru/ru/</w:t>
+              </w:r>
+            </w:hyperlink>
+          </w:p>
+          <w:p>
+            <w:pPr>
+              <w:pStyle w:val="ae"/>
+              <w:ind w:firstLine="0"/>
+              <w:rPr>
+                <w:sz w:val="24"/>
+                <w:szCs w:val="24"/>
+                <w:lang w:eastAsia="en-US"/>
+              </w:rPr>
+            </w:pPr>
+            <w:hyperlink r:id="rId18" w:history="1">
+              <w:r>
+                <w:rPr>
+                  <w:rStyle w:val="af3"/>
+                  <w:sz w:val="24"/>
+                  <w:szCs w:val="24"/>
+                  <w:lang w:eastAsia="en-US"/>
+                </w:rPr>
+                <w:t>https://hoff.ru/iwaf-challenge</w:t>
+              </w:r>
+            </w:hyperlink>
           </w:p>
         </w:tc>
         <w:tc>
@@ -7341,6 +7188,14 @@
                 <w:lang w:eastAsia="en-US"/>
               </w:rPr>
             </w:pPr>
+            <w:r>
+              <w:rPr>
+                <w:sz w:val="24"/>
+                <w:szCs w:val="24"/>
+                <w:lang w:eastAsia="en-US"/>
+              </w:rPr>
+              <w:t>Тимлид</w:t>
+            </w:r>
           </w:p>
         </w:tc>
         <w:tc>
@@ -7365,11 +7220,40 @@
               <w:pStyle w:val="ae"/>
               <w:ind w:firstLine="0"/>
               <w:rPr>
-                <w:sz w:val="24"/>
-                <w:szCs w:val="24"/>
-                <w:lang w:eastAsia="en-US"/>
-              </w:rPr>
-            </w:pPr>
+                <w:lang w:eastAsia="en-US"/>
+              </w:rPr>
+            </w:pPr>
+            <w:hyperlink r:id="rId19" w:history="1">
+              <w:r>
+                <w:rPr>
+                  <w:rStyle w:val="af3"/>
+                  <w:lang w:eastAsia="en-US"/>
+                </w:rPr>
+                <w:t>https://www.ikea.com/ru/ru/</w:t>
+              </w:r>
+            </w:hyperlink>
+          </w:p>
+          <w:p>
+            <w:pPr>
+              <w:pStyle w:val="ae"/>
+              <w:ind w:firstLine="0"/>
+              <w:rPr>
+                <w:sz w:val="24"/>
+                <w:szCs w:val="24"/>
+                <w:lang w:eastAsia="en-US"/>
+              </w:rPr>
+            </w:pPr>
+            <w:hyperlink r:id="rId20" w:history="1">
+              <w:r>
+                <w:rPr>
+                  <w:rStyle w:val="af3"/>
+                  <w:sz w:val="24"/>
+                  <w:szCs w:val="24"/>
+                  <w:lang w:eastAsia="en-US"/>
+                </w:rPr>
+                <w:t>https://hoff.ru/iwaf-challenge</w:t>
+              </w:r>
+            </w:hyperlink>
           </w:p>
         </w:tc>
         <w:tc>
@@ -7545,6 +7429,14 @@
                 <w:lang w:eastAsia="en-US"/>
               </w:rPr>
             </w:pPr>
+            <w:r>
+              <w:rPr>
+                <w:sz w:val="24"/>
+                <w:szCs w:val="24"/>
+                <w:lang w:eastAsia="en-US"/>
+              </w:rPr>
+              <w:t>Разрабочик</w:t>
+            </w:r>
           </w:p>
         </w:tc>
         <w:tc>
@@ -7569,11 +7461,40 @@
               <w:pStyle w:val="ae"/>
               <w:ind w:firstLine="0"/>
               <w:rPr>
-                <w:sz w:val="24"/>
-                <w:szCs w:val="24"/>
-                <w:lang w:eastAsia="en-US"/>
-              </w:rPr>
-            </w:pPr>
+                <w:lang w:eastAsia="en-US"/>
+              </w:rPr>
+            </w:pPr>
+            <w:hyperlink r:id="rId21" w:history="1">
+              <w:r>
+                <w:rPr>
+                  <w:rStyle w:val="af3"/>
+                  <w:lang w:eastAsia="en-US"/>
+                </w:rPr>
+                <w:t>https://www.ikea.com/ru/ru/</w:t>
+              </w:r>
+            </w:hyperlink>
+          </w:p>
+          <w:p>
+            <w:pPr>
+              <w:pStyle w:val="ae"/>
+              <w:ind w:firstLine="0"/>
+              <w:rPr>
+                <w:sz w:val="24"/>
+                <w:szCs w:val="24"/>
+                <w:lang w:eastAsia="en-US"/>
+              </w:rPr>
+            </w:pPr>
+            <w:hyperlink r:id="rId22" w:history="1">
+              <w:r>
+                <w:rPr>
+                  <w:rStyle w:val="af3"/>
+                  <w:sz w:val="24"/>
+                  <w:szCs w:val="24"/>
+                  <w:lang w:eastAsia="en-US"/>
+                </w:rPr>
+                <w:t>https://hoff.ru/iwaf-challenge</w:t>
+              </w:r>
+            </w:hyperlink>
           </w:p>
         </w:tc>
         <w:tc>
@@ -7764,6 +7685,15 @@
                 <w:lang w:eastAsia="en-US"/>
               </w:rPr>
             </w:pPr>
+            <w:r>
+              <w:rPr>
+                <w:sz w:val="24"/>
+                <w:szCs w:val="24"/>
+                <w:lang w:eastAsia="en-US"/>
+              </w:rPr>
+              <w:lastRenderedPageBreak/>
+              <w:t>Разработчик</w:t>
+            </w:r>
           </w:p>
         </w:tc>
         <w:tc>
@@ -7793,6 +7723,14 @@
                 <w:lang w:eastAsia="en-US"/>
               </w:rPr>
             </w:pPr>
+            <w:r>
+              <w:rPr>
+                <w:sz w:val="24"/>
+                <w:szCs w:val="24"/>
+                <w:lang w:eastAsia="en-US"/>
+              </w:rPr>
+              <w:t>https://www.stilkuhni.ru</w:t>
+            </w:r>
           </w:p>
         </w:tc>
         <w:tc>
@@ -7976,6 +7914,14 @@
                 <w:lang w:eastAsia="en-US"/>
               </w:rPr>
             </w:pPr>
+            <w:r>
+              <w:rPr>
+                <w:sz w:val="24"/>
+                <w:szCs w:val="24"/>
+                <w:lang w:eastAsia="en-US"/>
+              </w:rPr>
+              <w:t>Дизайнер</w:t>
+            </w:r>
           </w:p>
         </w:tc>
         <w:tc>
@@ -8000,11 +7946,40 @@
               <w:pStyle w:val="ae"/>
               <w:ind w:firstLine="0"/>
               <w:rPr>
-                <w:sz w:val="24"/>
-                <w:szCs w:val="24"/>
-                <w:lang w:eastAsia="en-US"/>
-              </w:rPr>
-            </w:pPr>
+                <w:lang w:eastAsia="en-US"/>
+              </w:rPr>
+            </w:pPr>
+            <w:hyperlink r:id="rId23" w:history="1">
+              <w:r>
+                <w:rPr>
+                  <w:rStyle w:val="af3"/>
+                  <w:lang w:eastAsia="en-US"/>
+                </w:rPr>
+                <w:t>https://www.ikea.com/ru/ru/</w:t>
+              </w:r>
+            </w:hyperlink>
+          </w:p>
+          <w:p>
+            <w:pPr>
+              <w:pStyle w:val="ae"/>
+              <w:ind w:firstLine="0"/>
+              <w:rPr>
+                <w:sz w:val="24"/>
+                <w:szCs w:val="24"/>
+                <w:lang w:eastAsia="en-US"/>
+              </w:rPr>
+            </w:pPr>
+            <w:hyperlink r:id="rId24" w:history="1">
+              <w:r>
+                <w:rPr>
+                  <w:rStyle w:val="af3"/>
+                  <w:sz w:val="24"/>
+                  <w:szCs w:val="24"/>
+                  <w:lang w:eastAsia="en-US"/>
+                </w:rPr>
+                <w:t>https://hoff.ru/iwaf-challenge</w:t>
+              </w:r>
+            </w:hyperlink>
           </w:p>
         </w:tc>
         <w:tc>
@@ -8180,6 +8155,14 @@
                 <w:lang w:eastAsia="en-US"/>
               </w:rPr>
             </w:pPr>
+            <w:r>
+              <w:rPr>
+                <w:sz w:val="24"/>
+                <w:szCs w:val="24"/>
+                <w:lang w:eastAsia="en-US"/>
+              </w:rPr>
+              <w:t>Дизайнер</w:t>
+            </w:r>
           </w:p>
         </w:tc>
         <w:tc>
@@ -8204,11 +8187,40 @@
               <w:pStyle w:val="ae"/>
               <w:ind w:firstLine="0"/>
               <w:rPr>
-                <w:sz w:val="24"/>
-                <w:szCs w:val="24"/>
-                <w:lang w:eastAsia="en-US"/>
-              </w:rPr>
-            </w:pPr>
+                <w:lang w:eastAsia="en-US"/>
+              </w:rPr>
+            </w:pPr>
+            <w:hyperlink r:id="rId25" w:history="1">
+              <w:r>
+                <w:rPr>
+                  <w:rStyle w:val="af3"/>
+                  <w:lang w:eastAsia="en-US"/>
+                </w:rPr>
+                <w:t>https://www.ikea.com/ru/ru/</w:t>
+              </w:r>
+            </w:hyperlink>
+          </w:p>
+          <w:p>
+            <w:pPr>
+              <w:pStyle w:val="ae"/>
+              <w:ind w:firstLine="0"/>
+              <w:rPr>
+                <w:sz w:val="24"/>
+                <w:szCs w:val="24"/>
+                <w:lang w:eastAsia="en-US"/>
+              </w:rPr>
+            </w:pPr>
+            <w:hyperlink r:id="rId26" w:history="1">
+              <w:r>
+                <w:rPr>
+                  <w:rStyle w:val="af3"/>
+                  <w:sz w:val="24"/>
+                  <w:szCs w:val="24"/>
+                  <w:lang w:eastAsia="en-US"/>
+                </w:rPr>
+                <w:t>https://hoff.ru/iwaf-challenge</w:t>
+              </w:r>
+            </w:hyperlink>
           </w:p>
         </w:tc>
         <w:tc>
@@ -8384,6 +8396,14 @@
                 <w:lang w:eastAsia="en-US"/>
               </w:rPr>
             </w:pPr>
+            <w:r>
+              <w:rPr>
+                <w:sz w:val="24"/>
+                <w:szCs w:val="24"/>
+                <w:lang w:eastAsia="en-US"/>
+              </w:rPr>
+              <w:t>Тимлид</w:t>
+            </w:r>
           </w:p>
         </w:tc>
         <w:tc>
@@ -8413,6 +8433,39 @@
                 <w:lang w:eastAsia="en-US"/>
               </w:rPr>
             </w:pPr>
+            <w:hyperlink r:id="rId27" w:history="1">
+              <w:r>
+                <w:rPr>
+                  <w:rStyle w:val="af3"/>
+                  <w:sz w:val="24"/>
+                  <w:szCs w:val="24"/>
+                  <w:lang w:eastAsia="en-US"/>
+                </w:rPr>
+                <w:t>https://hoff.ru/iwaf-challenge</w:t>
+              </w:r>
+            </w:hyperlink>
+          </w:p>
+          <w:p>
+            <w:pPr>
+              <w:pStyle w:val="ae"/>
+              <w:ind w:firstLine="0"/>
+              <w:rPr>
+                <w:sz w:val="24"/>
+                <w:szCs w:val="24"/>
+                <w:lang w:eastAsia="en-US"/>
+              </w:rPr>
+            </w:pPr>
+            <w:hyperlink r:id="rId28" w:history="1">
+              <w:r>
+                <w:rPr>
+                  <w:rStyle w:val="af3"/>
+                  <w:sz w:val="24"/>
+                  <w:szCs w:val="24"/>
+                  <w:lang w:eastAsia="en-US"/>
+                </w:rPr>
+                <w:t>https://m.pm.ru</w:t>
+              </w:r>
+            </w:hyperlink>
           </w:p>
         </w:tc>
         <w:tc>
@@ -8588,6 +8641,14 @@
                 <w:lang w:eastAsia="en-US"/>
               </w:rPr>
             </w:pPr>
+            <w:r>
+              <w:rPr>
+                <w:sz w:val="24"/>
+                <w:szCs w:val="24"/>
+                <w:lang w:eastAsia="en-US"/>
+              </w:rPr>
+              <w:t>Тех. писатель</w:t>
+            </w:r>
           </w:p>
         </w:tc>
         <w:tc>
@@ -8612,11 +8673,40 @@
               <w:pStyle w:val="ae"/>
               <w:ind w:firstLine="0"/>
               <w:rPr>
-                <w:sz w:val="24"/>
-                <w:szCs w:val="24"/>
-                <w:lang w:eastAsia="en-US"/>
-              </w:rPr>
-            </w:pPr>
+                <w:lang w:eastAsia="en-US"/>
+              </w:rPr>
+            </w:pPr>
+            <w:hyperlink r:id="rId29" w:history="1">
+              <w:r>
+                <w:rPr>
+                  <w:rStyle w:val="af3"/>
+                  <w:lang w:eastAsia="en-US"/>
+                </w:rPr>
+                <w:t>https://www.ikea.com/ru/ru/</w:t>
+              </w:r>
+            </w:hyperlink>
+          </w:p>
+          <w:p>
+            <w:pPr>
+              <w:pStyle w:val="ae"/>
+              <w:ind w:firstLine="0"/>
+              <w:rPr>
+                <w:sz w:val="24"/>
+                <w:szCs w:val="24"/>
+                <w:lang w:eastAsia="en-US"/>
+              </w:rPr>
+            </w:pPr>
+            <w:hyperlink r:id="rId30" w:history="1">
+              <w:r>
+                <w:rPr>
+                  <w:rStyle w:val="af3"/>
+                  <w:sz w:val="24"/>
+                  <w:szCs w:val="24"/>
+                  <w:lang w:eastAsia="en-US"/>
+                </w:rPr>
+                <w:t>https://hoff.ru/iwaf-challenge</w:t>
+              </w:r>
+            </w:hyperlink>
           </w:p>
         </w:tc>
         <w:tc>
@@ -8873,6 +8963,14 @@
                 <w:lang w:eastAsia="en-US"/>
               </w:rPr>
             </w:pPr>
+            <w:r>
+              <w:rPr>
+                <w:sz w:val="24"/>
+                <w:szCs w:val="24"/>
+                <w:lang w:eastAsia="en-US"/>
+              </w:rPr>
+              <w:t>Тимлид</w:t>
+            </w:r>
           </w:p>
         </w:tc>
         <w:tc>
@@ -8897,11 +8995,40 @@
               <w:pStyle w:val="ae"/>
               <w:ind w:firstLine="0"/>
               <w:rPr>
-                <w:sz w:val="24"/>
-                <w:szCs w:val="24"/>
-                <w:lang w:eastAsia="en-US"/>
-              </w:rPr>
-            </w:pPr>
+                <w:lang w:eastAsia="en-US"/>
+              </w:rPr>
+            </w:pPr>
+            <w:hyperlink r:id="rId31" w:history="1">
+              <w:r>
+                <w:rPr>
+                  <w:rStyle w:val="af3"/>
+                  <w:lang w:eastAsia="en-US"/>
+                </w:rPr>
+                <w:t>https://www.ikea.com/ru/ru/</w:t>
+              </w:r>
+            </w:hyperlink>
+          </w:p>
+          <w:p>
+            <w:pPr>
+              <w:pStyle w:val="ae"/>
+              <w:ind w:firstLine="0"/>
+              <w:rPr>
+                <w:sz w:val="24"/>
+                <w:szCs w:val="24"/>
+                <w:lang w:eastAsia="en-US"/>
+              </w:rPr>
+            </w:pPr>
+            <w:hyperlink r:id="rId32" w:history="1">
+              <w:r>
+                <w:rPr>
+                  <w:rStyle w:val="af3"/>
+                  <w:sz w:val="24"/>
+                  <w:szCs w:val="24"/>
+                  <w:lang w:eastAsia="en-US"/>
+                </w:rPr>
+                <w:t>https://hoff.ru/iwaf-challenge</w:t>
+              </w:r>
+            </w:hyperlink>
           </w:p>
         </w:tc>
         <w:tc>
@@ -9077,6 +9204,14 @@
                 <w:lang w:eastAsia="en-US"/>
               </w:rPr>
             </w:pPr>
+            <w:r>
+              <w:rPr>
+                <w:sz w:val="24"/>
+                <w:szCs w:val="24"/>
+                <w:lang w:eastAsia="en-US"/>
+              </w:rPr>
+              <w:t>Дизайнер</w:t>
+            </w:r>
           </w:p>
         </w:tc>
         <w:tc>
@@ -9101,11 +9236,40 @@
               <w:pStyle w:val="ae"/>
               <w:ind w:firstLine="0"/>
               <w:rPr>
-                <w:sz w:val="24"/>
-                <w:szCs w:val="24"/>
-                <w:lang w:eastAsia="en-US"/>
-              </w:rPr>
-            </w:pPr>
+                <w:lang w:eastAsia="en-US"/>
+              </w:rPr>
+            </w:pPr>
+            <w:hyperlink r:id="rId33" w:history="1">
+              <w:r>
+                <w:rPr>
+                  <w:rStyle w:val="af3"/>
+                  <w:lang w:eastAsia="en-US"/>
+                </w:rPr>
+                <w:t>https://www.ikea.com/ru/ru/</w:t>
+              </w:r>
+            </w:hyperlink>
+          </w:p>
+          <w:p>
+            <w:pPr>
+              <w:pStyle w:val="ae"/>
+              <w:ind w:firstLine="0"/>
+              <w:rPr>
+                <w:sz w:val="24"/>
+                <w:szCs w:val="24"/>
+                <w:lang w:eastAsia="en-US"/>
+              </w:rPr>
+            </w:pPr>
+            <w:hyperlink r:id="rId34" w:history="1">
+              <w:r>
+                <w:rPr>
+                  <w:rStyle w:val="af3"/>
+                  <w:sz w:val="24"/>
+                  <w:szCs w:val="24"/>
+                  <w:lang w:eastAsia="en-US"/>
+                </w:rPr>
+                <w:t>https://hoff.ru/iwaf-challenge</w:t>
+              </w:r>
+            </w:hyperlink>
           </w:p>
         </w:tc>
         <w:tc>
@@ -9281,6 +9445,14 @@
                 <w:lang w:eastAsia="en-US"/>
               </w:rPr>
             </w:pPr>
+            <w:r>
+              <w:rPr>
+                <w:sz w:val="24"/>
+                <w:szCs w:val="24"/>
+                <w:lang w:eastAsia="en-US"/>
+              </w:rPr>
+              <w:t>Дизайнер</w:t>
+            </w:r>
           </w:p>
         </w:tc>
         <w:tc>
@@ -9310,6 +9482,17 @@
                 <w:lang w:eastAsia="en-US"/>
               </w:rPr>
             </w:pPr>
+            <w:hyperlink r:id="rId35" w:history="1">
+              <w:r>
+                <w:rPr>
+                  <w:rStyle w:val="af3"/>
+                  <w:sz w:val="24"/>
+                  <w:szCs w:val="24"/>
+                  <w:lang w:eastAsia="en-US"/>
+                </w:rPr>
+                <w:t>https://hoff.ru/iwaf-challenge</w:t>
+              </w:r>
+            </w:hyperlink>
           </w:p>
         </w:tc>
         <w:tc>
@@ -9485,6 +9668,14 @@
                 <w:lang w:eastAsia="en-US"/>
               </w:rPr>
             </w:pPr>
+            <w:r>
+              <w:rPr>
+                <w:sz w:val="24"/>
+                <w:szCs w:val="24"/>
+                <w:lang w:eastAsia="en-US"/>
+              </w:rPr>
+              <w:t>Дизайнер</w:t>
+            </w:r>
           </w:p>
         </w:tc>
         <w:tc>
@@ -9509,11 +9700,40 @@
               <w:pStyle w:val="ae"/>
               <w:ind w:firstLine="0"/>
               <w:rPr>
-                <w:sz w:val="24"/>
-                <w:szCs w:val="24"/>
-                <w:lang w:eastAsia="en-US"/>
-              </w:rPr>
-            </w:pPr>
+                <w:lang w:eastAsia="en-US"/>
+              </w:rPr>
+            </w:pPr>
+            <w:hyperlink r:id="rId36" w:history="1">
+              <w:r>
+                <w:rPr>
+                  <w:rStyle w:val="af3"/>
+                  <w:lang w:eastAsia="en-US"/>
+                </w:rPr>
+                <w:t>https://www.ikea.com/ru/ru/</w:t>
+              </w:r>
+            </w:hyperlink>
+          </w:p>
+          <w:p>
+            <w:pPr>
+              <w:pStyle w:val="ae"/>
+              <w:ind w:firstLine="0"/>
+              <w:rPr>
+                <w:sz w:val="24"/>
+                <w:szCs w:val="24"/>
+                <w:lang w:eastAsia="en-US"/>
+              </w:rPr>
+            </w:pPr>
+            <w:hyperlink r:id="rId37" w:history="1">
+              <w:r>
+                <w:rPr>
+                  <w:rStyle w:val="af3"/>
+                  <w:sz w:val="24"/>
+                  <w:szCs w:val="24"/>
+                  <w:lang w:eastAsia="en-US"/>
+                </w:rPr>
+                <w:t>https://hoff.ru/iwaf-challenge</w:t>
+              </w:r>
+            </w:hyperlink>
           </w:p>
         </w:tc>
         <w:tc>
@@ -9547,6 +9767,7 @@
               <w:rPr>
                 <w:lang w:eastAsia="en-US"/>
               </w:rPr>
+              <w:lastRenderedPageBreak/>
               <w:t>Отображение условий скидки на товарах</w:t>
             </w:r>
           </w:p>
@@ -9588,7 +9809,6 @@
               <w:rPr>
                 <w:lang w:eastAsia="en-US"/>
               </w:rPr>
-              <w:lastRenderedPageBreak/>
               <w:t>2.5</w:t>
             </w:r>
           </w:p>
@@ -9690,6 +9910,14 @@
                 <w:lang w:eastAsia="en-US"/>
               </w:rPr>
             </w:pPr>
+            <w:r>
+              <w:rPr>
+                <w:sz w:val="24"/>
+                <w:szCs w:val="24"/>
+                <w:lang w:eastAsia="en-US"/>
+              </w:rPr>
+              <w:t>Тимлид</w:t>
+            </w:r>
           </w:p>
         </w:tc>
         <w:tc>
@@ -9714,11 +9942,40 @@
               <w:pStyle w:val="ae"/>
               <w:ind w:firstLine="0"/>
               <w:rPr>
-                <w:sz w:val="24"/>
-                <w:szCs w:val="24"/>
-                <w:lang w:eastAsia="en-US"/>
-              </w:rPr>
-            </w:pPr>
+                <w:lang w:eastAsia="en-US"/>
+              </w:rPr>
+            </w:pPr>
+            <w:hyperlink r:id="rId38" w:history="1">
+              <w:r>
+                <w:rPr>
+                  <w:rStyle w:val="af3"/>
+                  <w:lang w:eastAsia="en-US"/>
+                </w:rPr>
+                <w:t>https://www.ikea.com/ru/ru/</w:t>
+              </w:r>
+            </w:hyperlink>
+          </w:p>
+          <w:p>
+            <w:pPr>
+              <w:pStyle w:val="ae"/>
+              <w:ind w:firstLine="0"/>
+              <w:rPr>
+                <w:sz w:val="24"/>
+                <w:szCs w:val="24"/>
+                <w:lang w:eastAsia="en-US"/>
+              </w:rPr>
+            </w:pPr>
+            <w:hyperlink r:id="rId39" w:history="1">
+              <w:r>
+                <w:rPr>
+                  <w:rStyle w:val="af3"/>
+                  <w:sz w:val="24"/>
+                  <w:szCs w:val="24"/>
+                  <w:lang w:eastAsia="en-US"/>
+                </w:rPr>
+                <w:t>https://hoff.ru/iwaf-challenge</w:t>
+              </w:r>
+            </w:hyperlink>
           </w:p>
         </w:tc>
         <w:tc>
@@ -9894,6 +10151,14 @@
                 <w:lang w:eastAsia="en-US"/>
               </w:rPr>
             </w:pPr>
+            <w:r>
+              <w:rPr>
+                <w:sz w:val="24"/>
+                <w:szCs w:val="24"/>
+                <w:lang w:eastAsia="en-US"/>
+              </w:rPr>
+              <w:t>Дизайнер</w:t>
+            </w:r>
           </w:p>
         </w:tc>
         <w:tc>
@@ -9918,11 +10183,40 @@
               <w:pStyle w:val="ae"/>
               <w:ind w:firstLine="0"/>
               <w:rPr>
-                <w:sz w:val="24"/>
-                <w:szCs w:val="24"/>
-                <w:lang w:eastAsia="en-US"/>
-              </w:rPr>
-            </w:pPr>
+                <w:lang w:eastAsia="en-US"/>
+              </w:rPr>
+            </w:pPr>
+            <w:hyperlink r:id="rId40" w:history="1">
+              <w:r>
+                <w:rPr>
+                  <w:rStyle w:val="af3"/>
+                  <w:lang w:eastAsia="en-US"/>
+                </w:rPr>
+                <w:t>https://www.ikea.com/ru/ru/</w:t>
+              </w:r>
+            </w:hyperlink>
+          </w:p>
+          <w:p>
+            <w:pPr>
+              <w:pStyle w:val="ae"/>
+              <w:ind w:firstLine="0"/>
+              <w:rPr>
+                <w:sz w:val="24"/>
+                <w:szCs w:val="24"/>
+                <w:lang w:eastAsia="en-US"/>
+              </w:rPr>
+            </w:pPr>
+            <w:hyperlink r:id="rId41" w:history="1">
+              <w:r>
+                <w:rPr>
+                  <w:rStyle w:val="af3"/>
+                  <w:sz w:val="24"/>
+                  <w:szCs w:val="24"/>
+                  <w:lang w:eastAsia="en-US"/>
+                </w:rPr>
+                <w:t>https://hoff.ru/iwaf-challenge</w:t>
+              </w:r>
+            </w:hyperlink>
           </w:p>
         </w:tc>
         <w:tc>
@@ -10098,6 +10392,14 @@
                 <w:lang w:eastAsia="en-US"/>
               </w:rPr>
             </w:pPr>
+            <w:r>
+              <w:rPr>
+                <w:sz w:val="24"/>
+                <w:szCs w:val="24"/>
+                <w:lang w:eastAsia="en-US"/>
+              </w:rPr>
+              <w:t>Дизайнер</w:t>
+            </w:r>
           </w:p>
         </w:tc>
         <w:tc>
@@ -10122,11 +10424,40 @@
               <w:pStyle w:val="ae"/>
               <w:ind w:firstLine="0"/>
               <w:rPr>
-                <w:sz w:val="24"/>
-                <w:szCs w:val="24"/>
-                <w:lang w:eastAsia="en-US"/>
-              </w:rPr>
-            </w:pPr>
+                <w:lang w:eastAsia="en-US"/>
+              </w:rPr>
+            </w:pPr>
+            <w:hyperlink r:id="rId42" w:history="1">
+              <w:r>
+                <w:rPr>
+                  <w:rStyle w:val="af3"/>
+                  <w:lang w:eastAsia="en-US"/>
+                </w:rPr>
+                <w:t>https://www.ikea.com/ru/ru/</w:t>
+              </w:r>
+            </w:hyperlink>
+          </w:p>
+          <w:p>
+            <w:pPr>
+              <w:pStyle w:val="ae"/>
+              <w:ind w:firstLine="0"/>
+              <w:rPr>
+                <w:sz w:val="24"/>
+                <w:szCs w:val="24"/>
+                <w:lang w:eastAsia="en-US"/>
+              </w:rPr>
+            </w:pPr>
+            <w:hyperlink r:id="rId43" w:history="1">
+              <w:r>
+                <w:rPr>
+                  <w:rStyle w:val="af3"/>
+                  <w:sz w:val="24"/>
+                  <w:szCs w:val="24"/>
+                  <w:lang w:eastAsia="en-US"/>
+                </w:rPr>
+                <w:t>https://hoff.ru/iwaf-challenge</w:t>
+              </w:r>
+            </w:hyperlink>
           </w:p>
         </w:tc>
         <w:tc>
@@ -10236,7 +10567,14 @@
               <w:rPr>
                 <w:lang w:eastAsia="en-US"/>
               </w:rPr>
-              <w:t>Клиентские отзывы по качеству работы сотрудников или сайта</w:t>
+              <w:t xml:space="preserve">Клиентские отзывы по качеству работы </w:t>
+            </w:r>
+            <w:r>
+              <w:rPr>
+                <w:lang w:eastAsia="en-US"/>
+              </w:rPr>
+              <w:lastRenderedPageBreak/>
+              <w:t>сотрудников или сайта</w:t>
             </w:r>
           </w:p>
         </w:tc>
@@ -10271,14 +10609,15 @@
               <w:rPr>
                 <w:lang w:eastAsia="en-US"/>
               </w:rPr>
-              <w:t xml:space="preserve">Приложение должно иметь возможность для клиентов оставлять отзывы в виде сообщений по качеству </w:t>
-            </w:r>
-            <w:r>
-              <w:rPr>
-                <w:lang w:eastAsia="en-US"/>
-              </w:rPr>
               <w:lastRenderedPageBreak/>
-              <w:t>работы сотрудников или сайта</w:t>
+              <w:t xml:space="preserve">Приложение должно иметь возможность для клиентов оставлять отзывы в виде </w:t>
+            </w:r>
+            <w:r>
+              <w:rPr>
+                <w:lang w:eastAsia="en-US"/>
+              </w:rPr>
+              <w:lastRenderedPageBreak/>
+              <w:t>сообщений по качеству работы сотрудников или сайта</w:t>
             </w:r>
           </w:p>
         </w:tc>
@@ -10309,6 +10648,15 @@
                 <w:lang w:eastAsia="en-US"/>
               </w:rPr>
             </w:pPr>
+            <w:r>
+              <w:rPr>
+                <w:sz w:val="24"/>
+                <w:szCs w:val="24"/>
+                <w:lang w:eastAsia="en-US"/>
+              </w:rPr>
+              <w:lastRenderedPageBreak/>
+              <w:t>Тимлид</w:t>
+            </w:r>
           </w:p>
         </w:tc>
         <w:tc>
@@ -10333,11 +10681,40 @@
               <w:pStyle w:val="ae"/>
               <w:ind w:firstLine="0"/>
               <w:rPr>
-                <w:sz w:val="24"/>
-                <w:szCs w:val="24"/>
-                <w:lang w:eastAsia="en-US"/>
-              </w:rPr>
-            </w:pPr>
+                <w:lang w:eastAsia="en-US"/>
+              </w:rPr>
+            </w:pPr>
+            <w:hyperlink r:id="rId44" w:history="1">
+              <w:r>
+                <w:rPr>
+                  <w:rStyle w:val="af3"/>
+                  <w:lang w:eastAsia="en-US"/>
+                </w:rPr>
+                <w:t>https://www.ikea.com/ru/ru/</w:t>
+              </w:r>
+            </w:hyperlink>
+          </w:p>
+          <w:p>
+            <w:pPr>
+              <w:pStyle w:val="ae"/>
+              <w:ind w:firstLine="0"/>
+              <w:rPr>
+                <w:sz w:val="24"/>
+                <w:szCs w:val="24"/>
+                <w:lang w:eastAsia="en-US"/>
+              </w:rPr>
+            </w:pPr>
+            <w:hyperlink r:id="rId45" w:history="1">
+              <w:r>
+                <w:rPr>
+                  <w:rStyle w:val="af3"/>
+                  <w:sz w:val="24"/>
+                  <w:szCs w:val="24"/>
+                  <w:lang w:eastAsia="en-US"/>
+                </w:rPr>
+                <w:t>https://hoff.ru/iwaf-challenge</w:t>
+              </w:r>
+            </w:hyperlink>
           </w:p>
         </w:tc>
         <w:tc>
@@ -10371,7 +10748,15 @@
               <w:rPr>
                 <w:lang w:eastAsia="en-US"/>
               </w:rPr>
-              <w:t>Возможность оставлять клиентские отзывы</w:t>
+              <w:lastRenderedPageBreak/>
+              <w:t xml:space="preserve">Возможность оставлять </w:t>
+            </w:r>
+            <w:r>
+              <w:rPr>
+                <w:lang w:eastAsia="en-US"/>
+              </w:rPr>
+              <w:lastRenderedPageBreak/>
+              <w:t>клиентские отзывы</w:t>
             </w:r>
           </w:p>
         </w:tc>
@@ -10412,6 +10797,7 @@
               <w:rPr>
                 <w:lang w:eastAsia="en-US"/>
               </w:rPr>
+              <w:lastRenderedPageBreak/>
               <w:t>2.9</w:t>
             </w:r>
           </w:p>
@@ -10513,6 +10899,14 @@
                 <w:lang w:eastAsia="en-US"/>
               </w:rPr>
             </w:pPr>
+            <w:r>
+              <w:rPr>
+                <w:sz w:val="24"/>
+                <w:szCs w:val="24"/>
+                <w:lang w:eastAsia="en-US"/>
+              </w:rPr>
+              <w:t>Программист</w:t>
+            </w:r>
           </w:p>
         </w:tc>
         <w:tc>
@@ -10542,6 +10936,12 @@
                 <w:lang w:eastAsia="en-US"/>
               </w:rPr>
             </w:pPr>
+            <w:r>
+              <w:rPr>
+                <w:lang w:eastAsia="en-US"/>
+              </w:rPr>
+              <w:t>https://www.ikea.com/ru/ru/</w:t>
+            </w:r>
           </w:p>
         </w:tc>
         <w:tc>
@@ -10797,6 +11197,14 @@
                 <w:lang w:eastAsia="en-US"/>
               </w:rPr>
             </w:pPr>
+            <w:r>
+              <w:rPr>
+                <w:sz w:val="24"/>
+                <w:szCs w:val="24"/>
+                <w:lang w:eastAsia="en-US"/>
+              </w:rPr>
+              <w:t>Коллективная идея</w:t>
+            </w:r>
           </w:p>
         </w:tc>
         <w:tc>
@@ -10821,8 +11229,19 @@
               <w:pStyle w:val="ae"/>
               <w:ind w:firstLine="0"/>
               <w:rPr>
-                <w:sz w:val="24"/>
-                <w:szCs w:val="24"/>
+                <w:rStyle w:val="af3"/>
+                <w:sz w:val="24"/>
+                <w:szCs w:val="24"/>
+                <w:lang w:val="en-US" w:eastAsia="en-US"/>
+              </w:rPr>
+            </w:pPr>
+            <w:r>
+              <w:t>-</w:t>
+            </w:r>
+          </w:p>
+          <w:p>
+            <w:pPr>
+              <w:rPr>
                 <w:lang w:eastAsia="en-US"/>
               </w:rPr>
             </w:pPr>
@@ -11081,6 +11500,14 @@
                 <w:lang w:eastAsia="en-US"/>
               </w:rPr>
             </w:pPr>
+            <w:r>
+              <w:rPr>
+                <w:sz w:val="24"/>
+                <w:szCs w:val="24"/>
+                <w:lang w:eastAsia="en-US"/>
+              </w:rPr>
+              <w:t>Коллективная идея</w:t>
+            </w:r>
           </w:p>
         </w:tc>
         <w:tc>
@@ -11110,6 +11537,12 @@
                 <w:lang w:eastAsia="en-US"/>
               </w:rPr>
             </w:pPr>
+            <w:r>
+              <w:rPr>
+                <w:lang w:eastAsia="en-US"/>
+              </w:rPr>
+              <w:t>https://www.ikea.com/ru/ru/</w:t>
+            </w:r>
           </w:p>
         </w:tc>
         <w:tc>
@@ -11286,6 +11719,14 @@
                 <w:lang w:eastAsia="en-US"/>
               </w:rPr>
             </w:pPr>
+            <w:r>
+              <w:rPr>
+                <w:sz w:val="24"/>
+                <w:szCs w:val="24"/>
+                <w:lang w:eastAsia="en-US"/>
+              </w:rPr>
+              <w:t>Тимлид</w:t>
+            </w:r>
           </w:p>
         </w:tc>
         <w:tc>
@@ -11315,6 +11756,14 @@
                 <w:lang w:eastAsia="en-US"/>
               </w:rPr>
             </w:pPr>
+            <w:r>
+              <w:rPr>
+                <w:sz w:val="24"/>
+                <w:szCs w:val="24"/>
+                <w:lang w:eastAsia="en-US"/>
+              </w:rPr>
+              <w:t>https://www.shatura.com</w:t>
+            </w:r>
           </w:p>
         </w:tc>
         <w:tc>
@@ -11490,6 +11939,14 @@
                 <w:lang w:eastAsia="en-US"/>
               </w:rPr>
             </w:pPr>
+            <w:r>
+              <w:rPr>
+                <w:sz w:val="24"/>
+                <w:szCs w:val="24"/>
+                <w:lang w:eastAsia="en-US"/>
+              </w:rPr>
+              <w:t>Разрабочик</w:t>
+            </w:r>
           </w:p>
         </w:tc>
         <w:tc>
@@ -11519,6 +11976,14 @@
                 <w:lang w:eastAsia="en-US"/>
               </w:rPr>
             </w:pPr>
+            <w:r>
+              <w:rPr>
+                <w:sz w:val="24"/>
+                <w:szCs w:val="24"/>
+                <w:lang w:eastAsia="en-US"/>
+              </w:rPr>
+              <w:t>https://www.shatura.com</w:t>
+            </w:r>
           </w:p>
         </w:tc>
         <w:tc>
@@ -11705,6 +12170,14 @@
                 <w:lang w:eastAsia="en-US"/>
               </w:rPr>
             </w:pPr>
+            <w:r>
+              <w:rPr>
+                <w:sz w:val="24"/>
+                <w:szCs w:val="24"/>
+                <w:lang w:eastAsia="en-US"/>
+              </w:rPr>
+              <w:t>Коллективная идея</w:t>
+            </w:r>
           </w:p>
         </w:tc>
         <w:tc>
@@ -11734,6 +12207,14 @@
                 <w:lang w:eastAsia="en-US"/>
               </w:rPr>
             </w:pPr>
+            <w:r>
+              <w:rPr>
+                <w:sz w:val="24"/>
+                <w:szCs w:val="24"/>
+                <w:lang w:eastAsia="en-US"/>
+              </w:rPr>
+              <w:t>https://www.shatura.com</w:t>
+            </w:r>
           </w:p>
         </w:tc>
         <w:tc>
@@ -11798,12 +12279,12 @@
       <w:pPr>
         <w:pStyle w:val="af0"/>
       </w:pPr>
-      <w:bookmarkStart w:id="5" w:name="_Toc98084436"/>
+      <w:bookmarkStart w:id="4" w:name="_Toc98084436"/>
       <w:r>
         <w:lastRenderedPageBreak/>
         <w:t>Заключение</w:t>
       </w:r>
-      <w:bookmarkEnd w:id="5"/>
+      <w:bookmarkEnd w:id="4"/>
     </w:p>
     <w:p>
       <w:pPr>
@@ -11848,7 +12329,7 @@
 </file>
 
 <file path=word/endnotes.xml><?xml version="1.0" encoding="utf-8"?>
-<w:endnotes xmlns:wpc="http://schemas.microsoft.com/office/word/2010/wordprocessingCanvas" xmlns:cx="http://schemas.microsoft.com/office/drawing/2014/chartex" xmlns:cx1="http://schemas.microsoft.com/office/drawing/2015/9/8/chartex" xmlns:cx2="http://schemas.microsoft.com/office/drawing/2015/10/21/chartex" xmlns:cx3="http://schemas.microsoft.com/office/drawing/2016/5/9/chartex" xmlns:cx4="http://schemas.microsoft.com/office/drawing/2016/5/10/chartex" xmlns:cx5="http://schemas.microsoft.com/office/drawing/2016/5/11/chartex" xmlns:cx6="http://schemas.microsoft.com/office/drawing/2016/5/12/chartex" xmlns:cx7="http://schemas.microsoft.com/office/drawing/2016/5/13/chartex" xmlns:cx8="http://schemas.microsoft.com/office/drawing/2016/5/14/chartex" xmlns:mc="http://schemas.openxmlformats.org/markup-compatibility/2006" xmlns:aink="http://schemas.microsoft.com/office/drawing/2016/ink" xmlns:am3d="http://schemas.microsoft.com/office/drawing/2017/model3d" xmlns:o="urn:schemas-microsoft-com:office:office" xmlns:r="http://schemas.openxmlformats.org/officeDocument/2006/relationships" xmlns:m="http://schemas.openxmlformats.org/officeDocument/2006/math" xmlns:v="urn:schemas-microsoft-com:vml" xmlns:wp14="http://schemas.microsoft.com/office/word/2010/wordprocessingDrawing" xmlns:wp="http://schemas.openxmlformats.org/drawingml/2006/wordprocessingDrawing" xmlns:w10="urn:schemas-microsoft-com:office:word" xmlns:w="http://schemas.openxmlformats.org/wordprocessingml/2006/main" xmlns:w14="http://schemas.microsoft.com/office/word/2010/wordml" xmlns:w15="http://schemas.microsoft.com/office/word/2012/wordml" xmlns:w16cid="http://schemas.microsoft.com/office/word/2016/wordml/cid" xmlns:w16se="http://schemas.microsoft.com/office/word/2015/wordml/symex" xmlns:wpg="http://schemas.microsoft.com/office/word/2010/wordprocessingGroup" xmlns:wpi="http://schemas.microsoft.com/office/word/2010/wordprocessingInk" xmlns:wne="http://schemas.microsoft.com/office/word/2006/wordml" xmlns:wps="http://schemas.microsoft.com/office/word/2010/wordprocessingShape" mc:Ignorable="w14 w15 w16se w16cid wp14">
+<w:endnotes xmlns:wpc="http://schemas.microsoft.com/office/word/2010/wordprocessingCanvas" xmlns:cx="http://schemas.microsoft.com/office/drawing/2014/chartex" xmlns:cx1="http://schemas.microsoft.com/office/drawing/2015/9/8/chartex" xmlns:cx2="http://schemas.microsoft.com/office/drawing/2015/10/21/chartex" xmlns:cx3="http://schemas.microsoft.com/office/drawing/2016/5/9/chartex" xmlns:cx4="http://schemas.microsoft.com/office/drawing/2016/5/10/chartex" xmlns:cx5="http://schemas.microsoft.com/office/drawing/2016/5/11/chartex" xmlns:cx6="http://schemas.microsoft.com/office/drawing/2016/5/12/chartex" xmlns:cx7="http://schemas.microsoft.com/office/drawing/2016/5/13/chartex" xmlns:cx8="http://schemas.microsoft.com/office/drawing/2016/5/14/chartex" xmlns:mc="http://schemas.openxmlformats.org/markup-compatibility/2006" xmlns:aink="http://schemas.microsoft.com/office/drawing/2016/ink" xmlns:am3d="http://schemas.microsoft.com/office/drawing/2017/model3d" xmlns:o="urn:schemas-microsoft-com:office:office" xmlns:r="http://schemas.openxmlformats.org/officeDocument/2006/relationships" xmlns:m="http://schemas.openxmlformats.org/officeDocument/2006/math" xmlns:v="urn:schemas-microsoft-com:vml" xmlns:wp14="http://schemas.microsoft.com/office/word/2010/wordprocessingDrawing" xmlns:wp="http://schemas.openxmlformats.org/drawingml/2006/wordprocessingDrawing" xmlns:w10="urn:schemas-microsoft-com:office:word" xmlns:w="http://schemas.openxmlformats.org/wordprocessingml/2006/main" xmlns:w14="http://schemas.microsoft.com/office/word/2010/wordml" xmlns:w15="http://schemas.microsoft.com/office/word/2012/wordml" xmlns:w16cex="http://schemas.microsoft.com/office/word/2018/wordml/cex" xmlns:w16cid="http://schemas.microsoft.com/office/word/2016/wordml/cid" xmlns:w16="http://schemas.microsoft.com/office/word/2018/wordml" xmlns:w16se="http://schemas.microsoft.com/office/word/2015/wordml/symex" xmlns:wpg="http://schemas.microsoft.com/office/word/2010/wordprocessingGroup" xmlns:wpi="http://schemas.microsoft.com/office/word/2010/wordprocessingInk" xmlns:wne="http://schemas.microsoft.com/office/word/2006/wordml" xmlns:wps="http://schemas.microsoft.com/office/word/2010/wordprocessingShape" mc:Ignorable="w14 w15 w16se w16cid w16 w16cex wp14">
   <w:endnote w:type="separator" w:id="-1">
     <w:p>
       <w:r>
@@ -11867,7 +12348,7 @@
 </file>
 
 <file path=word/footnotes.xml><?xml version="1.0" encoding="utf-8"?>
-<w:footnotes xmlns:wpc="http://schemas.microsoft.com/office/word/2010/wordprocessingCanvas" xmlns:cx="http://schemas.microsoft.com/office/drawing/2014/chartex" xmlns:cx1="http://schemas.microsoft.com/office/drawing/2015/9/8/chartex" xmlns:cx2="http://schemas.microsoft.com/office/drawing/2015/10/21/chartex" xmlns:cx3="http://schemas.microsoft.com/office/drawing/2016/5/9/chartex" xmlns:cx4="http://schemas.microsoft.com/office/drawing/2016/5/10/chartex" xmlns:cx5="http://schemas.microsoft.com/office/drawing/2016/5/11/chartex" xmlns:cx6="http://schemas.microsoft.com/office/drawing/2016/5/12/chartex" xmlns:cx7="http://schemas.microsoft.com/office/drawing/2016/5/13/chartex" xmlns:cx8="http://schemas.microsoft.com/office/drawing/2016/5/14/chartex" xmlns:mc="http://schemas.openxmlformats.org/markup-compatibility/2006" xmlns:aink="http://schemas.microsoft.com/office/drawing/2016/ink" xmlns:am3d="http://schemas.microsoft.com/office/drawing/2017/model3d" xmlns:o="urn:schemas-microsoft-com:office:office" xmlns:r="http://schemas.openxmlformats.org/officeDocument/2006/relationships" xmlns:m="http://schemas.openxmlformats.org/officeDocument/2006/math" xmlns:v="urn:schemas-microsoft-com:vml" xmlns:wp14="http://schemas.microsoft.com/office/word/2010/wordprocessingDrawing" xmlns:wp="http://schemas.openxmlformats.org/drawingml/2006/wordprocessingDrawing" xmlns:w10="urn:schemas-microsoft-com:office:word" xmlns:w="http://schemas.openxmlformats.org/wordprocessingml/2006/main" xmlns:w14="http://schemas.microsoft.com/office/word/2010/wordml" xmlns:w15="http://schemas.microsoft.com/office/word/2012/wordml" xmlns:w16cid="http://schemas.microsoft.com/office/word/2016/wordml/cid" xmlns:w16se="http://schemas.microsoft.com/office/word/2015/wordml/symex" xmlns:wpg="http://schemas.microsoft.com/office/word/2010/wordprocessingGroup" xmlns:wpi="http://schemas.microsoft.com/office/word/2010/wordprocessingInk" xmlns:wne="http://schemas.microsoft.com/office/word/2006/wordml" xmlns:wps="http://schemas.microsoft.com/office/word/2010/wordprocessingShape" mc:Ignorable="w14 w15 w16se w16cid wp14">
+<w:footnotes xmlns:wpc="http://schemas.microsoft.com/office/word/2010/wordprocessingCanvas" xmlns:cx="http://schemas.microsoft.com/office/drawing/2014/chartex" xmlns:cx1="http://schemas.microsoft.com/office/drawing/2015/9/8/chartex" xmlns:cx2="http://schemas.microsoft.com/office/drawing/2015/10/21/chartex" xmlns:cx3="http://schemas.microsoft.com/office/drawing/2016/5/9/chartex" xmlns:cx4="http://schemas.microsoft.com/office/drawing/2016/5/10/chartex" xmlns:cx5="http://schemas.microsoft.com/office/drawing/2016/5/11/chartex" xmlns:cx6="http://schemas.microsoft.com/office/drawing/2016/5/12/chartex" xmlns:cx7="http://schemas.microsoft.com/office/drawing/2016/5/13/chartex" xmlns:cx8="http://schemas.microsoft.com/office/drawing/2016/5/14/chartex" xmlns:mc="http://schemas.openxmlformats.org/markup-compatibility/2006" xmlns:aink="http://schemas.microsoft.com/office/drawing/2016/ink" xmlns:am3d="http://schemas.microsoft.com/office/drawing/2017/model3d" xmlns:o="urn:schemas-microsoft-com:office:office" xmlns:r="http://schemas.openxmlformats.org/officeDocument/2006/relationships" xmlns:m="http://schemas.openxmlformats.org/officeDocument/2006/math" xmlns:v="urn:schemas-microsoft-com:vml" xmlns:wp14="http://schemas.microsoft.com/office/word/2010/wordprocessingDrawing" xmlns:wp="http://schemas.openxmlformats.org/drawingml/2006/wordprocessingDrawing" xmlns:w10="urn:schemas-microsoft-com:office:word" xmlns:w="http://schemas.openxmlformats.org/wordprocessingml/2006/main" xmlns:w14="http://schemas.microsoft.com/office/word/2010/wordml" xmlns:w15="http://schemas.microsoft.com/office/word/2012/wordml" xmlns:w16cex="http://schemas.microsoft.com/office/word/2018/wordml/cex" xmlns:w16cid="http://schemas.microsoft.com/office/word/2016/wordml/cid" xmlns:w16="http://schemas.microsoft.com/office/word/2018/wordml" xmlns:w16se="http://schemas.microsoft.com/office/word/2015/wordml/symex" xmlns:wpg="http://schemas.microsoft.com/office/word/2010/wordprocessingGroup" xmlns:wpi="http://schemas.microsoft.com/office/word/2010/wordprocessingInk" xmlns:wne="http://schemas.microsoft.com/office/word/2006/wordml" xmlns:wps="http://schemas.microsoft.com/office/word/2010/wordprocessingShape" mc:Ignorable="w14 w15 w16se w16cid w16 w16cex wp14">
   <w:footnote w:type="separator" w:id="-1">
     <w:p>
       <w:r>
@@ -11886,7 +12367,7 @@
 </file>
 
 <file path=word/numbering.xml><?xml version="1.0" encoding="utf-8"?>
-<w:numbering xmlns:wpc="http://schemas.microsoft.com/office/word/2010/wordprocessingCanvas" xmlns:cx="http://schemas.microsoft.com/office/drawing/2014/chartex" xmlns:cx1="http://schemas.microsoft.com/office/drawing/2015/9/8/chartex" xmlns:cx2="http://schemas.microsoft.com/office/drawing/2015/10/21/chartex" xmlns:cx3="http://schemas.microsoft.com/office/drawing/2016/5/9/chartex" xmlns:cx4="http://schemas.microsoft.com/office/drawing/2016/5/10/chartex" xmlns:cx5="http://schemas.microsoft.com/office/drawing/2016/5/11/chartex" xmlns:cx6="http://schemas.microsoft.com/office/drawing/2016/5/12/chartex" xmlns:cx7="http://schemas.microsoft.com/office/drawing/2016/5/13/chartex" xmlns:cx8="http://schemas.microsoft.com/office/drawing/2016/5/14/chartex" xmlns:mc="http://schemas.openxmlformats.org/markup-compatibility/2006" xmlns:aink="http://schemas.microsoft.com/office/drawing/2016/ink" xmlns:am3d="http://schemas.microsoft.com/office/drawing/2017/model3d" xmlns:o="urn:schemas-microsoft-com:office:office" xmlns:r="http://schemas.openxmlformats.org/officeDocument/2006/relationships" xmlns:m="http://schemas.openxmlformats.org/officeDocument/2006/math" xmlns:v="urn:schemas-microsoft-com:vml" xmlns:wp14="http://schemas.microsoft.com/office/word/2010/wordprocessingDrawing" xmlns:wp="http://schemas.openxmlformats.org/drawingml/2006/wordprocessingDrawing" xmlns:w10="urn:schemas-microsoft-com:office:word" xmlns:w="http://schemas.openxmlformats.org/wordprocessingml/2006/main" xmlns:w14="http://schemas.microsoft.com/office/word/2010/wordml" xmlns:w15="http://schemas.microsoft.com/office/word/2012/wordml" xmlns:w16cid="http://schemas.microsoft.com/office/word/2016/wordml/cid" xmlns:w16se="http://schemas.microsoft.com/office/word/2015/wordml/symex" xmlns:wpg="http://schemas.microsoft.com/office/word/2010/wordprocessingGroup" xmlns:wpi="http://schemas.microsoft.com/office/word/2010/wordprocessingInk" xmlns:wne="http://schemas.microsoft.com/office/word/2006/wordml" xmlns:wps="http://schemas.microsoft.com/office/word/2010/wordprocessingShape" mc:Ignorable="w14 w15 w16se w16cid wp14">
+<w:numbering xmlns:wpc="http://schemas.microsoft.com/office/word/2010/wordprocessingCanvas" xmlns:cx="http://schemas.microsoft.com/office/drawing/2014/chartex" xmlns:cx1="http://schemas.microsoft.com/office/drawing/2015/9/8/chartex" xmlns:cx2="http://schemas.microsoft.com/office/drawing/2015/10/21/chartex" xmlns:cx3="http://schemas.microsoft.com/office/drawing/2016/5/9/chartex" xmlns:cx4="http://schemas.microsoft.com/office/drawing/2016/5/10/chartex" xmlns:cx5="http://schemas.microsoft.com/office/drawing/2016/5/11/chartex" xmlns:cx6="http://schemas.microsoft.com/office/drawing/2016/5/12/chartex" xmlns:cx7="http://schemas.microsoft.com/office/drawing/2016/5/13/chartex" xmlns:cx8="http://schemas.microsoft.com/office/drawing/2016/5/14/chartex" xmlns:mc="http://schemas.openxmlformats.org/markup-compatibility/2006" xmlns:aink="http://schemas.microsoft.com/office/drawing/2016/ink" xmlns:am3d="http://schemas.microsoft.com/office/drawing/2017/model3d" xmlns:o="urn:schemas-microsoft-com:office:office" xmlns:r="http://schemas.openxmlformats.org/officeDocument/2006/relationships" xmlns:m="http://schemas.openxmlformats.org/officeDocument/2006/math" xmlns:v="urn:schemas-microsoft-com:vml" xmlns:wp14="http://schemas.microsoft.com/office/word/2010/wordprocessingDrawing" xmlns:wp="http://schemas.openxmlformats.org/drawingml/2006/wordprocessingDrawing" xmlns:w10="urn:schemas-microsoft-com:office:word" xmlns:w="http://schemas.openxmlformats.org/wordprocessingml/2006/main" xmlns:w14="http://schemas.microsoft.com/office/word/2010/wordml" xmlns:w15="http://schemas.microsoft.com/office/word/2012/wordml" xmlns:w16cex="http://schemas.microsoft.com/office/word/2018/wordml/cex" xmlns:w16cid="http://schemas.microsoft.com/office/word/2016/wordml/cid" xmlns:w16="http://schemas.microsoft.com/office/word/2018/wordml" xmlns:w16se="http://schemas.microsoft.com/office/word/2015/wordml/symex" xmlns:wpg="http://schemas.microsoft.com/office/word/2010/wordprocessingGroup" xmlns:wpi="http://schemas.microsoft.com/office/word/2010/wordprocessingInk" xmlns:wne="http://schemas.microsoft.com/office/word/2006/wordml" xmlns:wps="http://schemas.microsoft.com/office/word/2010/wordprocessingShape" mc:Ignorable="w14 w15 w16se w16cid w16 w16cex wp14">
   <w:abstractNum w:abstractNumId="0" w15:restartNumberingAfterBreak="0">
     <w:nsid w:val="04BD77D0"/>
     <w:multiLevelType w:val="hybridMultilevel"/>
@@ -12711,7 +13192,7 @@
 </file>
 
 <file path=word/styles.xml><?xml version="1.0" encoding="utf-8"?>
-<w:styles xmlns:mc="http://schemas.openxmlformats.org/markup-compatibility/2006" xmlns:r="http://schemas.openxmlformats.org/officeDocument/2006/relationships" xmlns:w="http://schemas.openxmlformats.org/wordprocessingml/2006/main" xmlns:w14="http://schemas.microsoft.com/office/word/2010/wordml" xmlns:w15="http://schemas.microsoft.com/office/word/2012/wordml" xmlns:w16cid="http://schemas.microsoft.com/office/word/2016/wordml/cid" xmlns:w16se="http://schemas.microsoft.com/office/word/2015/wordml/symex" mc:Ignorable="w14 w15 w16se w16cid">
+<w:styles xmlns:mc="http://schemas.openxmlformats.org/markup-compatibility/2006" xmlns:r="http://schemas.openxmlformats.org/officeDocument/2006/relationships" xmlns:w="http://schemas.openxmlformats.org/wordprocessingml/2006/main" xmlns:w14="http://schemas.microsoft.com/office/word/2010/wordml" xmlns:w15="http://schemas.microsoft.com/office/word/2012/wordml" xmlns:w16cex="http://schemas.microsoft.com/office/word/2018/wordml/cex" xmlns:w16cid="http://schemas.microsoft.com/office/word/2016/wordml/cid" xmlns:w16="http://schemas.microsoft.com/office/word/2018/wordml" xmlns:w16se="http://schemas.microsoft.com/office/word/2015/wordml/symex" mc:Ignorable="w14 w15 w16se w16cid w16 w16cex">
   <w:docDefaults>
     <w:rPrDefault>
       <w:rPr>
@@ -12727,7 +13208,7 @@
       </w:pPr>
     </w:pPrDefault>
   </w:docDefaults>
-  <w:latentStyles w:defLockedState="0" w:defUIPriority="99" w:defSemiHidden="0" w:defUnhideWhenUsed="0" w:defQFormat="0" w:count="375">
+  <w:latentStyles w:defLockedState="0" w:defUIPriority="99" w:defSemiHidden="0" w:defUnhideWhenUsed="0" w:defQFormat="0" w:count="376">
     <w:lsdException w:name="Normal" w:uiPriority="0" w:qFormat="1"/>
     <w:lsdException w:name="heading 1" w:uiPriority="0" w:qFormat="1"/>
     <w:lsdException w:name="heading 2" w:semiHidden="1" w:uiPriority="9" w:unhideWhenUsed="1" w:qFormat="1"/>
@@ -13103,6 +13584,7 @@
     <w:lsdException w:name="Smart Hyperlink" w:semiHidden="1" w:unhideWhenUsed="1"/>
     <w:lsdException w:name="Hashtag" w:semiHidden="1" w:unhideWhenUsed="1"/>
     <w:lsdException w:name="Unresolved Mention" w:semiHidden="1" w:unhideWhenUsed="1"/>
+    <w:lsdException w:name="Smart Link" w:semiHidden="1" w:unhideWhenUsed="1"/>
   </w:latentStyles>
   <w:style w:type="paragraph" w:default="1" w:styleId="a">
     <w:name w:val="Normal"/>
@@ -13492,6 +13974,18 @@
       <w:u w:val="single"/>
     </w:rPr>
   </w:style>
+  <w:style w:type="character" w:styleId="af4">
+    <w:name w:val="Unresolved Mention"/>
+    <w:basedOn w:val="a0"/>
+    <w:uiPriority w:val="99"/>
+    <w:semiHidden/>
+    <w:unhideWhenUsed/>
+    <w:rsid w:val="00022FF5"/>
+    <w:rPr>
+      <w:color w:val="605E5C"/>
+      <w:shd w:val="clear" w:color="auto" w:fill="E1DFDD"/>
+    </w:rPr>
+  </w:style>
 </w:styles>
 </file>
 

</xml_diff>